<commit_message>
Documentatie en excell bijgewerkt
</commit_message>
<xml_diff>
--- a/analyse/Sacha_De_Pauw_ontwerprapport.docx
+++ b/analyse/Sacha_De_Pauw_ontwerprapport.docx
@@ -390,8 +390,6 @@
       </w:r>
       <w:bookmarkEnd w:id="0"/>
     </w:p>
-    <w:bookmarkStart w:id="1" w:name="_GoBack"/>
-    <w:bookmarkEnd w:id="1"/>
     <w:p>
       <w:pPr>
         <w:pStyle w:val="TOC1"/>
@@ -1053,35 +1051,32 @@
       <w:pPr>
         <w:pStyle w:val="Heading1"/>
       </w:pPr>
-      <w:bookmarkStart w:id="2" w:name="_Toc512368624"/>
+      <w:bookmarkStart w:id="1" w:name="_Toc512368624"/>
       <w:r>
         <w:lastRenderedPageBreak/>
         <w:t>Eisenanalyse</w:t>
       </w:r>
+      <w:bookmarkEnd w:id="1"/>
+    </w:p>
+    <w:p>
+      <w:pPr>
+        <w:pStyle w:val="Heading2"/>
+      </w:pPr>
+      <w:bookmarkStart w:id="2" w:name="_Toc512368625"/>
+      <w:r>
+        <w:t>Functionele eisen</w:t>
+      </w:r>
       <w:bookmarkEnd w:id="2"/>
     </w:p>
     <w:p>
       <w:pPr>
-        <w:pStyle w:val="Heading2"/>
-      </w:pPr>
-      <w:bookmarkStart w:id="3" w:name="_Toc512368625"/>
-      <w:r>
-        <w:t>Functionele eisen</w:t>
+        <w:pStyle w:val="Heading3"/>
+      </w:pPr>
+      <w:bookmarkStart w:id="3" w:name="_Toc512368626"/>
+      <w:r>
+        <w:t>Overzicht</w:t>
       </w:r>
       <w:bookmarkEnd w:id="3"/>
-    </w:p>
-    <w:p>
-      <w:pPr>
-        <w:pStyle w:val="Heading3"/>
-      </w:pPr>
-      <w:bookmarkStart w:id="4" w:name="_Toc512368626"/>
-      <w:r>
-        <w:t>Overzicht</w:t>
-      </w:r>
-      <w:r>
-        <w:t xml:space="preserve"> NOG DOEN!!!!</w:t>
-      </w:r>
-      <w:bookmarkEnd w:id="4"/>
     </w:p>
     <w:p>
       <w:r>
@@ -1090,9 +1085,9 @@
         </w:rPr>
         <w:drawing>
           <wp:inline distT="0" distB="0" distL="0" distR="0">
-            <wp:extent cx="5181600" cy="2952750"/>
+            <wp:extent cx="5181600" cy="5295900"/>
             <wp:effectExtent l="0" t="0" r="0" b="0"/>
-            <wp:docPr id="1" name="Picture 1"/>
+            <wp:docPr id="5" name="Picture 5"/>
             <wp:cNvGraphicFramePr>
               <a:graphicFrameLocks xmlns:a="http://schemas.openxmlformats.org/drawingml/2006/main" noChangeAspect="1"/>
             </wp:cNvGraphicFramePr>
@@ -1100,7 +1095,7 @@
               <a:graphicData uri="http://schemas.openxmlformats.org/drawingml/2006/picture">
                 <pic:pic xmlns:pic="http://schemas.openxmlformats.org/drawingml/2006/picture">
                   <pic:nvPicPr>
-                    <pic:cNvPr id="0" name="Picture 1"/>
+                    <pic:cNvPr id="0" name="Picture 2"/>
                     <pic:cNvPicPr>
                       <a:picLocks noChangeAspect="1" noChangeArrowheads="1"/>
                     </pic:cNvPicPr>
@@ -1121,7 +1116,7 @@
                   <pic:spPr bwMode="auto">
                     <a:xfrm>
                       <a:off x="0" y="0"/>
-                      <a:ext cx="5181600" cy="2952750"/>
+                      <a:ext cx="5181600" cy="5295900"/>
                     </a:xfrm>
                     <a:prstGeom prst="rect">
                       <a:avLst/>
@@ -1142,24 +1137,21 @@
       <w:pPr>
         <w:pStyle w:val="Heading3"/>
       </w:pPr>
-      <w:bookmarkStart w:id="5" w:name="_Toc512368627"/>
+      <w:bookmarkStart w:id="4" w:name="_Toc512368627"/>
       <w:r>
         <w:t>Beschrijvingen van de functionaliteiten</w:t>
       </w:r>
-      <w:r>
-        <w:t xml:space="preserve"> NOG DOEN!!!</w:t>
-      </w:r>
+      <w:bookmarkStart w:id="5" w:name="_GoBack"/>
+      <w:bookmarkEnd w:id="4"/>
       <w:bookmarkEnd w:id="5"/>
     </w:p>
     <w:p>
       <w:pPr>
         <w:pStyle w:val="Heading4"/>
       </w:pPr>
-      <w:bookmarkStart w:id="6" w:name="_Toc512368628"/>
-      <w:r>
-        <w:t>Vraag toevoegen</w:t>
-      </w:r>
-      <w:bookmarkEnd w:id="6"/>
+      <w:r>
+        <w:t>Band toevoegen</w:t>
+      </w:r>
     </w:p>
     <w:p>
       <w:r>
@@ -1169,7 +1161,13 @@
         <w:t>Functionaliteit</w:t>
       </w:r>
       <w:r>
-        <w:t>: Als gebruiker, kan ik vragen toevoegen.</w:t>
+        <w:t xml:space="preserve">: Als gebruiker, kan ik </w:t>
+      </w:r>
+      <w:r>
+        <w:t>band</w:t>
+      </w:r>
+      <w:r>
+        <w:t xml:space="preserve"> toevoegen.</w:t>
       </w:r>
     </w:p>
     <w:p>
@@ -1189,7 +1187,36 @@
         <w:t>verloop</w:t>
       </w:r>
       <w:r>
-        <w:t>: Wanneer de gebruiker op de knop “Vragen toevoegen” klikt, zal het systeem een nieuw venster openen. Hier kan hij alle gegevens van de nieuwe vraag invullen. Zodra de gebruiker op “opslaan” drukt, zal het systeem de nieuwe vraag opslaan en het nieuwe venster opnieuw sluiten.</w:t>
+        <w:t>: Wanneer de gebruiker op de knop “</w:t>
+      </w:r>
+      <w:r>
+        <w:t>Nieuwe band</w:t>
+      </w:r>
+      <w:r>
+        <w:t xml:space="preserve">” klikt, zal het systeem een nieuw venster openen. Hier kan hij alle gegevens van de nieuwe </w:t>
+      </w:r>
+      <w:r>
+        <w:t>band</w:t>
+      </w:r>
+      <w:r>
+        <w:t xml:space="preserve"> invullen. Zodra de gebruiker op “opslaan” drukt, zal het systeem de nieuwe </w:t>
+      </w:r>
+      <w:r>
+        <w:t>Band</w:t>
+      </w:r>
+      <w:r>
+        <w:t xml:space="preserve"> opslaan en het nieuwe venster opnieuw sluiten.</w:t>
+      </w:r>
+      <w:r>
+        <w:t xml:space="preserve"> [</w:t>
+      </w:r>
+      <w:proofErr w:type="gramStart"/>
+      <w:r>
+        <w:t>a</w:t>
+      </w:r>
+      <w:proofErr w:type="gramEnd"/>
+      <w:r>
+        <w:t>]</w:t>
       </w:r>
     </w:p>
     <w:p>
@@ -1213,18 +1240,37 @@
       </w:r>
       <w:proofErr w:type="gramEnd"/>
       <w:r>
-        <w:t>] Wanneer de gebruiker op “annuleren” drukt, zal de vraag niet worden opgeslagen maar het venster alsnog worden afgesloten.</w:t>
+        <w:t xml:space="preserve">] Wanneer de gebruiker </w:t>
+      </w:r>
+      <w:r>
+        <w:t>het venster afsluit</w:t>
+      </w:r>
+      <w:r>
+        <w:t xml:space="preserve">, zal de </w:t>
+      </w:r>
+      <w:r>
+        <w:t>band</w:t>
+      </w:r>
+      <w:r>
+        <w:t xml:space="preserve"> niet worden opgeslagen maar het venster alsnog worden afgesloten.</w:t>
       </w:r>
     </w:p>
     <w:p>
       <w:pPr>
         <w:pStyle w:val="Heading4"/>
       </w:pPr>
-      <w:bookmarkStart w:id="7" w:name="_Toc512368629"/>
-      <w:r>
-        <w:t>Vragen bekijken</w:t>
-      </w:r>
-      <w:bookmarkEnd w:id="7"/>
+      <w:bookmarkStart w:id="6" w:name="_Toc512368629"/>
+      <w:r>
+        <w:lastRenderedPageBreak/>
+        <w:t>B</w:t>
+      </w:r>
+      <w:r>
+        <w:t>ands</w:t>
+      </w:r>
+      <w:r>
+        <w:t xml:space="preserve"> bekijken</w:t>
+      </w:r>
+      <w:bookmarkEnd w:id="6"/>
     </w:p>
     <w:p>
       <w:r>
@@ -1240,7 +1286,13 @@
         <w:t>,</w:t>
       </w:r>
       <w:r>
-        <w:t xml:space="preserve"> kan ik vragen bekijken.</w:t>
+        <w:t xml:space="preserve"> kan ik </w:t>
+      </w:r>
+      <w:r>
+        <w:t>bands</w:t>
+      </w:r>
+      <w:r>
+        <w:t xml:space="preserve"> bekijken.</w:t>
       </w:r>
     </w:p>
     <w:p>
@@ -1260,14 +1312,75 @@
         <w:t>verloop</w:t>
       </w:r>
       <w:r>
-        <w:t>: Wanneer de gebruiker op de knop “vragen bekijken” drukt, zal het systeem een lijst van alle vragen tonen. De gebruiker kan via een zoekbalk, zijn resultaten beperken. Het systeem zal dan alleen de vragen tonen die voldoen aan de zoekopdracht</w:t>
-      </w:r>
-      <w:r>
-        <w:t>[a]. Via een knop naast de vraag, kan de gebruiker die vraag aanpassen. Het systeem zal dan een nieuw bericht tonen met de huidige waardes. Wanneer de gebruiker op “opslaan” drukt, zal het systeem het venster sluiten. [</w:t>
+        <w:t xml:space="preserve">: Wanneer de gebruiker </w:t>
+      </w:r>
+      <w:r>
+        <w:t>de applicatie start</w:t>
+      </w:r>
+      <w:r>
+        <w:t xml:space="preserve">, zal het systeem een lijst van alle </w:t>
+      </w:r>
+      <w:r>
+        <w:t>bands</w:t>
+      </w:r>
+      <w:r>
+        <w:t xml:space="preserve"> tonen. De gebruiker kan </w:t>
+      </w:r>
+      <w:r>
+        <w:t>door op een band te klikken, alle informatie over die band zien.</w:t>
+      </w:r>
+    </w:p>
+    <w:p>
+      <w:pPr>
+        <w:pStyle w:val="Heading4"/>
+      </w:pPr>
+      <w:r>
+        <w:t>Band wijzigen</w:t>
+      </w:r>
+    </w:p>
+    <w:p>
+      <w:bookmarkStart w:id="7" w:name="_Toc512368630"/>
+      <w:r>
+        <w:rPr>
+          <w:b/>
+        </w:rPr>
+        <w:t>Functionaliteit</w:t>
+      </w:r>
+      <w:r>
+        <w:t xml:space="preserve">: Als gebruiker, kan ik bands </w:t>
+      </w:r>
+      <w:r>
+        <w:t>wijzigen</w:t>
+      </w:r>
+      <w:r>
+        <w:t>.</w:t>
+      </w:r>
+    </w:p>
+    <w:p>
+      <w:r>
+        <w:rPr>
+          <w:b/>
+        </w:rPr>
+        <w:t>Normaal</w:t>
+      </w:r>
+      <w:r>
+        <w:t xml:space="preserve"> </w:t>
+      </w:r>
+      <w:r>
+        <w:rPr>
+          <w:b/>
+        </w:rPr>
+        <w:t>verloop</w:t>
+      </w:r>
+      <w:r>
+        <w:t>: Wanneer de gebruiker de applicatie start, zal het systeem een lijst van alle bands tonen. De gebruiker kan op een band te klikken</w:t>
+      </w:r>
+      <w:r>
+        <w:t xml:space="preserve"> en hierna op wijzigen drukken. Het systeem zal een nieuw venster tonen met alle huidige gegevens ingevuld. Door op ‘bewaren’ te klikken, zal het systeem de nieuwe gegevens opslaan en het venster opnieuw sluiten. [</w:t>
       </w:r>
       <w:proofErr w:type="gramStart"/>
       <w:r>
-        <w:t>b</w:t>
+        <w:t>a</w:t>
       </w:r>
       <w:proofErr w:type="gramEnd"/>
       <w:r>
@@ -1282,12 +1395,352 @@
         <w:t>Alternatief</w:t>
       </w:r>
       <w:r>
-        <w:t>:</w:t>
-      </w:r>
-    </w:p>
-    <w:p>
+        <w:t xml:space="preserve">: </w:t>
+      </w:r>
+    </w:p>
+    <w:p>
+      <w:r>
+        <w:t>[</w:t>
+      </w:r>
+      <w:proofErr w:type="gramStart"/>
+      <w:r>
+        <w:t>a</w:t>
+      </w:r>
+      <w:proofErr w:type="gramEnd"/>
+      <w:r>
+        <w:t xml:space="preserve">] Wanneer de gebruiker op het venster afsluit, zal </w:t>
+      </w:r>
+      <w:r>
+        <w:t xml:space="preserve">de nieuwe gegevens niet worden opgeslagen </w:t>
+      </w:r>
+      <w:r>
+        <w:t>maar het venster alsnog worden afgesloten.</w:t>
+      </w:r>
+    </w:p>
+    <w:p>
+      <w:pPr>
+        <w:pStyle w:val="Heading4"/>
+      </w:pPr>
+      <w:r>
+        <w:t>Band verwijderen</w:t>
+      </w:r>
+    </w:p>
+    <w:p>
+      <w:r>
+        <w:rPr>
+          <w:b/>
+        </w:rPr>
+        <w:t>Functionaliteit</w:t>
+      </w:r>
+      <w:r>
+        <w:t>: Als gebruiker, kan ik bands wijzigen.</w:t>
+      </w:r>
+    </w:p>
+    <w:p>
+      <w:r>
+        <w:rPr>
+          <w:b/>
+        </w:rPr>
+        <w:t>Normaal</w:t>
+      </w:r>
+      <w:r>
+        <w:t xml:space="preserve"> </w:t>
+      </w:r>
+      <w:r>
+        <w:rPr>
+          <w:b/>
+        </w:rPr>
+        <w:t>verloop</w:t>
+      </w:r>
+      <w:r>
+        <w:t xml:space="preserve">: Wanneer de gebruiker de applicatie start, zal het systeem een lijst van alle bands tonen. De gebruiker kan op een band te klikken en hierna op wijzigen drukken. Het systeem zal een nieuw venster tonen met alle huidige gegevens ingevuld. Door op </w:t>
+      </w:r>
+      <w:r>
+        <w:t>“</w:t>
+      </w:r>
+      <w:r>
+        <w:t>verwijderen</w:t>
+      </w:r>
+      <w:r>
+        <w:t>”</w:t>
+      </w:r>
+      <w:r>
+        <w:t xml:space="preserve"> te klikken, zal het systeem de </w:t>
+      </w:r>
+      <w:r>
+        <w:t>gegevens over deze band verwijderen</w:t>
+      </w:r>
+      <w:r>
+        <w:t xml:space="preserve"> en het venster opnieuw sluiten.</w:t>
+      </w:r>
+    </w:p>
+    <w:p>
+      <w:pPr>
+        <w:pStyle w:val="Heading4"/>
+      </w:pPr>
+      <w:r>
+        <w:t>Liedje</w:t>
+      </w:r>
+      <w:r>
+        <w:t xml:space="preserve"> toevoegen</w:t>
+      </w:r>
+    </w:p>
+    <w:p>
+      <w:r>
+        <w:rPr>
+          <w:b/>
+        </w:rPr>
+        <w:t>Functionaliteit</w:t>
+      </w:r>
+      <w:r>
+        <w:t>: Als gebruiker, kan ik</w:t>
+      </w:r>
+      <w:r>
+        <w:t xml:space="preserve"> een</w:t>
+      </w:r>
+      <w:r>
+        <w:t xml:space="preserve"> </w:t>
+      </w:r>
+      <w:r>
+        <w:t>liedje</w:t>
+      </w:r>
+      <w:r>
+        <w:t xml:space="preserve"> toevoegen.</w:t>
+      </w:r>
+    </w:p>
+    <w:p>
+      <w:r>
+        <w:rPr>
+          <w:b/>
+        </w:rPr>
+        <w:t>Normaal</w:t>
+      </w:r>
+      <w:r>
+        <w:t xml:space="preserve"> </w:t>
+      </w:r>
+      <w:r>
+        <w:rPr>
+          <w:b/>
+        </w:rPr>
+        <w:t>verloop</w:t>
+      </w:r>
+      <w:r>
+        <w:t>: Wanneer de gebruiker op de knop “</w:t>
+      </w:r>
+      <w:r>
+        <w:t>Liedjes</w:t>
+      </w:r>
+      <w:r>
+        <w:t xml:space="preserve">” klikt, zal het systeem een nieuw </w:t>
+      </w:r>
+      <w:r>
+        <w:t>pagina tonen</w:t>
+      </w:r>
+      <w:r>
+        <w:t xml:space="preserve"> openen. </w:t>
+      </w:r>
+      <w:r>
+        <w:t xml:space="preserve">Wanneer de gebruiker op “nieuw liedje” drukt, zal het systeem een nieuw venster openen. Hier kan de gebruiker alle gegevens van het nieuwe liedje ingeven. </w:t>
+      </w:r>
+      <w:r>
+        <w:t xml:space="preserve">Zodra de gebruiker op “opslaan” drukt, zal het systeem de nieuwe </w:t>
+      </w:r>
+      <w:r>
+        <w:t>Liedje</w:t>
+      </w:r>
+      <w:r>
+        <w:t xml:space="preserve"> opslaan en het nieuwe venster opnieuw sluiten. [</w:t>
+      </w:r>
+      <w:proofErr w:type="gramStart"/>
+      <w:r>
+        <w:t>a</w:t>
+      </w:r>
+      <w:proofErr w:type="gramEnd"/>
+      <w:r>
+        <w:t>]</w:t>
+      </w:r>
+    </w:p>
+    <w:p>
+      <w:r>
+        <w:rPr>
+          <w:b/>
+        </w:rPr>
+        <w:t>Alternatief</w:t>
+      </w:r>
+      <w:r>
+        <w:t xml:space="preserve">: </w:t>
+      </w:r>
+    </w:p>
+    <w:p>
+      <w:r>
+        <w:t>[</w:t>
+      </w:r>
+      <w:proofErr w:type="gramStart"/>
+      <w:r>
+        <w:t>a</w:t>
+      </w:r>
+      <w:proofErr w:type="gramEnd"/>
+      <w:r>
+        <w:t xml:space="preserve">] Wanneer de gebruiker op het venster afsluit, zal </w:t>
+      </w:r>
+      <w:r>
+        <w:t>het liedje</w:t>
+      </w:r>
+      <w:r>
+        <w:t xml:space="preserve"> niet worden opgeslagen maar het venster alsnog worden afgesloten.</w:t>
+      </w:r>
+    </w:p>
+    <w:p>
+      <w:pPr>
+        <w:pStyle w:val="Heading4"/>
+      </w:pPr>
+      <w:r>
+        <w:t>Liedjes</w:t>
+      </w:r>
+      <w:r>
+        <w:t xml:space="preserve"> bekijken</w:t>
+      </w:r>
+    </w:p>
+    <w:p>
+      <w:r>
+        <w:rPr>
+          <w:b/>
+        </w:rPr>
+        <w:t>Functionaliteit</w:t>
+      </w:r>
+      <w:r>
+        <w:t>: Als gebruiker, kan ik</w:t>
+      </w:r>
+      <w:r>
+        <w:t xml:space="preserve"> een</w:t>
+      </w:r>
+      <w:r>
+        <w:t xml:space="preserve"> </w:t>
+      </w:r>
+      <w:r>
+        <w:t>l</w:t>
+      </w:r>
+      <w:r>
+        <w:t>iedjes</w:t>
+      </w:r>
+      <w:r>
+        <w:t xml:space="preserve"> bekijken.</w:t>
+      </w:r>
+    </w:p>
+    <w:p>
+      <w:r>
+        <w:rPr>
+          <w:b/>
+        </w:rPr>
+        <w:t>Normaal</w:t>
+      </w:r>
+      <w:r>
+        <w:t xml:space="preserve"> </w:t>
+      </w:r>
+      <w:r>
+        <w:rPr>
+          <w:b/>
+        </w:rPr>
+        <w:t>verloop</w:t>
+      </w:r>
+      <w:r>
+        <w:t xml:space="preserve">: Wanneer de gebruiker op de knop “Liedjes” klikt, zal het systeem een nieuw pagina tonen openen. Hier kan hij uit een lijst een band kiezen. Het systeem zal alle liedjes tonen die bij deze band hoort. </w:t>
+      </w:r>
+    </w:p>
+    <w:p>
+      <w:pPr>
+        <w:pStyle w:val="Heading4"/>
+      </w:pPr>
       <w:r>
         <w:lastRenderedPageBreak/>
+        <w:t>Liedje</w:t>
+      </w:r>
+      <w:r>
+        <w:t xml:space="preserve"> wijzigen</w:t>
+      </w:r>
+    </w:p>
+    <w:p>
+      <w:r>
+        <w:rPr>
+          <w:b/>
+        </w:rPr>
+        <w:t>Functionaliteit</w:t>
+      </w:r>
+      <w:r>
+        <w:t>: Als gebruiker, kan ik</w:t>
+      </w:r>
+      <w:r>
+        <w:t xml:space="preserve"> een</w:t>
+      </w:r>
+      <w:r>
+        <w:t xml:space="preserve"> </w:t>
+      </w:r>
+      <w:r>
+        <w:t>l</w:t>
+      </w:r>
+      <w:r>
+        <w:t>iedje</w:t>
+      </w:r>
+      <w:r>
+        <w:t xml:space="preserve"> wijzigen.</w:t>
+      </w:r>
+    </w:p>
+    <w:p>
+      <w:r>
+        <w:rPr>
+          <w:b/>
+        </w:rPr>
+        <w:t>Normaal</w:t>
+      </w:r>
+      <w:r>
+        <w:t xml:space="preserve"> </w:t>
+      </w:r>
+      <w:r>
+        <w:rPr>
+          <w:b/>
+        </w:rPr>
+        <w:t>verloop</w:t>
+      </w:r>
+      <w:r>
+        <w:t xml:space="preserve">: </w:t>
+      </w:r>
+      <w:r>
+        <w:t>Wanneer de gebruiker op de knop “Liedjes” klikt, zal het systeem een nieuw pagina tonen openen. Hier kan hij uit een lijst een band kiezen. Het systeem zal alle liedjes tonen die bij deze band hoort.</w:t>
+      </w:r>
+      <w:r>
+        <w:t xml:space="preserve"> Wanneer de gebruiker een liedje aanduidt en op wijzigen drukt, zal het systeem een nieuw venster tonen. In dit venster zullen de huidige waarde ingegeven zijn. Zodra de gebruiker klaar is met wijzigen, kan hij op “bewaren” drukken. Het systeem zal dit venster opnieuw sluiten</w:t>
+      </w:r>
+      <w:r>
+        <w:t xml:space="preserve"> en de gegevens bewaren</w:t>
+      </w:r>
+      <w:r>
+        <w:t>.</w:t>
+      </w:r>
+      <w:r>
+        <w:t xml:space="preserve"> [</w:t>
+      </w:r>
+      <w:proofErr w:type="gramStart"/>
+      <w:r>
+        <w:t>a</w:t>
+      </w:r>
+      <w:proofErr w:type="gramEnd"/>
+      <w:r>
+        <w:t>]</w:t>
+      </w:r>
+    </w:p>
+    <w:p>
+      <w:r>
+        <w:rPr>
+          <w:b/>
+        </w:rPr>
+        <w:t>Alternatief</w:t>
+      </w:r>
+      <w:r>
+        <w:t xml:space="preserve">: </w:t>
+      </w:r>
+    </w:p>
+    <w:p>
+      <w:r>
         <w:t>[</w:t>
       </w:r>
       <w:proofErr w:type="gramStart"/>
@@ -1296,7 +1749,158 @@
       </w:r>
       <w:proofErr w:type="gramEnd"/>
       <w:r>
-        <w:t>] Wanneer de zoekopdracht geen vragen oplevert, zal het systeem een aangepast bericht tonen i.p.v. vragen.</w:t>
+        <w:t xml:space="preserve">] Wanneer de gebruiker op het venster afsluit, </w:t>
+      </w:r>
+      <w:r>
+        <w:t>zullen de nieuwe gegevens niet worden opgeslagen</w:t>
+      </w:r>
+      <w:r>
+        <w:t xml:space="preserve"> maar het venster alsnog worden afgesloten.</w:t>
+      </w:r>
+    </w:p>
+    <w:p>
+      <w:pPr>
+        <w:pStyle w:val="Heading4"/>
+      </w:pPr>
+      <w:r>
+        <w:t>Liedje</w:t>
+      </w:r>
+      <w:r>
+        <w:t xml:space="preserve"> verwijderen</w:t>
+      </w:r>
+    </w:p>
+    <w:p>
+      <w:r>
+        <w:rPr>
+          <w:b/>
+        </w:rPr>
+        <w:t>Functionaliteit</w:t>
+      </w:r>
+      <w:r>
+        <w:t xml:space="preserve">: Als gebruiker, kan ik </w:t>
+      </w:r>
+      <w:r>
+        <w:t>een liedje verwijderen</w:t>
+      </w:r>
+      <w:r>
+        <w:t>.</w:t>
+      </w:r>
+    </w:p>
+    <w:p>
+      <w:r>
+        <w:rPr>
+          <w:b/>
+        </w:rPr>
+        <w:t>Normaal</w:t>
+      </w:r>
+      <w:r>
+        <w:t xml:space="preserve"> </w:t>
+      </w:r>
+      <w:r>
+        <w:rPr>
+          <w:b/>
+        </w:rPr>
+        <w:t>verloop</w:t>
+      </w:r>
+      <w:r>
+        <w:t xml:space="preserve">: Wanneer de gebruiker op de knop “Liedjes” klikt, zal het systeem een nieuw pagina tonen openen. Hier kan hij uit een lijst een band kiezen. Het systeem zal alle liedjes tonen die bij deze band hoort. Wanneer de gebruiker een liedje aanduidt en op wijzigen drukt, zal het systeem een nieuw venster tonen. In dit venster zullen de huidige waarde ingegeven zijn. </w:t>
+      </w:r>
+      <w:r>
+        <w:t>Wanneer de gebruiker op “verwijderen” drukt zal het systeem dit liedje verwijderen.</w:t>
+      </w:r>
+      <w:r>
+        <w:t xml:space="preserve"> Het systeem zal dit venster opnieuw sluiten en de gegevens bewaren.</w:t>
+      </w:r>
+    </w:p>
+    <w:p>
+      <w:pPr>
+        <w:pStyle w:val="Heading4"/>
+      </w:pPr>
+      <w:r>
+        <w:t>Lid</w:t>
+      </w:r>
+      <w:r>
+        <w:t xml:space="preserve"> toevoegen</w:t>
+      </w:r>
+    </w:p>
+    <w:p>
+      <w:r>
+        <w:rPr>
+          <w:b/>
+        </w:rPr>
+        <w:t>Functionaliteit</w:t>
+      </w:r>
+      <w:r>
+        <w:t xml:space="preserve">: Als gebruiker, kan ik een </w:t>
+      </w:r>
+      <w:r>
+        <w:t>lid</w:t>
+      </w:r>
+      <w:r>
+        <w:t xml:space="preserve"> toevoegen.</w:t>
+      </w:r>
+    </w:p>
+    <w:p>
+      <w:r>
+        <w:rPr>
+          <w:b/>
+        </w:rPr>
+        <w:t>Normaal</w:t>
+      </w:r>
+      <w:r>
+        <w:t xml:space="preserve"> </w:t>
+      </w:r>
+      <w:r>
+        <w:rPr>
+          <w:b/>
+        </w:rPr>
+        <w:t>verloop</w:t>
+      </w:r>
+      <w:r>
+        <w:t>: Wanneer de gebruiker op de knop “</w:t>
+      </w:r>
+      <w:r>
+        <w:t>Leden</w:t>
+      </w:r>
+      <w:r>
+        <w:t xml:space="preserve">” klikt, zal het systeem een nieuw pagina tonen openen. Wanneer de gebruiker op “nieuw </w:t>
+      </w:r>
+      <w:r>
+        <w:t>lid</w:t>
+      </w:r>
+      <w:r>
+        <w:t xml:space="preserve">” drukt, zal het systeem een nieuw venster openen. Hier kan de gebruiker alle gegevens van het nieuwe </w:t>
+      </w:r>
+      <w:r>
+        <w:t>lid</w:t>
+      </w:r>
+      <w:r>
+        <w:t xml:space="preserve"> ingeven. Zodra de gebruiker op “opslaan” drukt, zal het systeem de nieuwe </w:t>
+      </w:r>
+      <w:r>
+        <w:t>lid</w:t>
+      </w:r>
+      <w:r>
+        <w:t xml:space="preserve"> opslaan en het nieuwe venster opnieuw sluiten. [</w:t>
+      </w:r>
+      <w:proofErr w:type="gramStart"/>
+      <w:r>
+        <w:t>a</w:t>
+      </w:r>
+      <w:proofErr w:type="gramEnd"/>
+      <w:r>
+        <w:t>]</w:t>
+      </w:r>
+    </w:p>
+    <w:p>
+      <w:r>
+        <w:rPr>
+          <w:b/>
+        </w:rPr>
+        <w:t>Alternatief</w:t>
+      </w:r>
+      <w:r>
+        <w:t xml:space="preserve">: </w:t>
       </w:r>
     </w:p>
     <w:p>
@@ -1305,23 +1909,273 @@
       </w:r>
       <w:proofErr w:type="gramStart"/>
       <w:r>
-        <w:t>b</w:t>
+        <w:t>a</w:t>
       </w:r>
       <w:proofErr w:type="gramEnd"/>
       <w:r>
-        <w:t>] Wanneer de gebruiker op “opslaan” drukt, zal het systeem de aanpassingen niet opslaan en het venster opnieuw sluiten.</w:t>
-      </w:r>
-    </w:p>
+        <w:t xml:space="preserve">] Wanneer de gebruiker op het venster afsluit, zal het </w:t>
+      </w:r>
+      <w:r>
+        <w:t>lid</w:t>
+      </w:r>
+      <w:r>
+        <w:t xml:space="preserve"> niet worden opgeslagen maar het venster alsnog worden afgesloten.</w:t>
+      </w:r>
+    </w:p>
+    <w:p>
+      <w:pPr>
+        <w:pStyle w:val="Heading4"/>
+      </w:pPr>
+      <w:r>
+        <w:t>Leden</w:t>
+      </w:r>
+      <w:r>
+        <w:t xml:space="preserve"> bekijken</w:t>
+      </w:r>
+    </w:p>
+    <w:p>
+      <w:r>
+        <w:rPr>
+          <w:b/>
+        </w:rPr>
+        <w:t>Functionaliteit</w:t>
+      </w:r>
+      <w:r>
+        <w:t xml:space="preserve">: Als gebruiker, kan ik </w:t>
+      </w:r>
+      <w:r>
+        <w:t>leden</w:t>
+      </w:r>
+      <w:r>
+        <w:t xml:space="preserve"> bekijken.</w:t>
+      </w:r>
+    </w:p>
+    <w:p>
+      <w:r>
+        <w:rPr>
+          <w:b/>
+        </w:rPr>
+        <w:t>Normaal</w:t>
+      </w:r>
+      <w:r>
+        <w:t xml:space="preserve"> </w:t>
+      </w:r>
+      <w:r>
+        <w:rPr>
+          <w:b/>
+        </w:rPr>
+        <w:t>verloop</w:t>
+      </w:r>
+      <w:r>
+        <w:t>: Wanneer de gebruiker op de knop “</w:t>
+      </w:r>
+      <w:r>
+        <w:t>leden</w:t>
+      </w:r>
+      <w:r>
+        <w:t xml:space="preserve">” klikt, zal het systeem een nieuw pagina tonen openen. Hier kan hij uit een </w:t>
+      </w:r>
+      <w:proofErr w:type="spellStart"/>
+      <w:r>
+        <w:t>combobox</w:t>
+      </w:r>
+      <w:proofErr w:type="spellEnd"/>
+      <w:r>
+        <w:t xml:space="preserve"> een band kiezen. Het systeem zal alle </w:t>
+      </w:r>
+      <w:r>
+        <w:t>leden</w:t>
+      </w:r>
+      <w:r>
+        <w:t xml:space="preserve"> tonen die bij deze band hoort. </w:t>
+      </w:r>
+    </w:p>
+    <w:p>
+      <w:pPr>
+        <w:pStyle w:val="Heading4"/>
+      </w:pPr>
+      <w:r>
+        <w:t>L</w:t>
+      </w:r>
+      <w:r>
+        <w:t>id</w:t>
+      </w:r>
+      <w:r>
+        <w:t xml:space="preserve"> wijzigen</w:t>
+      </w:r>
+    </w:p>
+    <w:p>
+      <w:r>
+        <w:rPr>
+          <w:b/>
+        </w:rPr>
+        <w:t>Functionaliteit</w:t>
+      </w:r>
+      <w:r>
+        <w:t xml:space="preserve">: Als gebruiker, kan ik </w:t>
+      </w:r>
+      <w:r>
+        <w:t>lid</w:t>
+      </w:r>
+      <w:r>
+        <w:t xml:space="preserve"> wijzigen.</w:t>
+      </w:r>
+    </w:p>
+    <w:p>
+      <w:r>
+        <w:rPr>
+          <w:b/>
+        </w:rPr>
+        <w:lastRenderedPageBreak/>
+        <w:t>Normaal</w:t>
+      </w:r>
+      <w:r>
+        <w:t xml:space="preserve"> </w:t>
+      </w:r>
+      <w:r>
+        <w:rPr>
+          <w:b/>
+        </w:rPr>
+        <w:t>verloop</w:t>
+      </w:r>
+      <w:r>
+        <w:t>: Wanneer de gebruiker op de knop “</w:t>
+      </w:r>
+      <w:r>
+        <w:t>Leden</w:t>
+      </w:r>
+      <w:r>
+        <w:t xml:space="preserve">” klikt, zal het systeem een nieuw pagina tonen openen. Hier kan hij uit een </w:t>
+      </w:r>
+      <w:proofErr w:type="spellStart"/>
+      <w:r>
+        <w:t>combobox</w:t>
+      </w:r>
+      <w:proofErr w:type="spellEnd"/>
+      <w:r>
+        <w:t xml:space="preserve"> een band kiezen. Het systeem zal alle </w:t>
+      </w:r>
+      <w:r>
+        <w:t>leden</w:t>
+      </w:r>
+      <w:r>
+        <w:t xml:space="preserve"> tonen die bij deze band hoort. Wanneer de gebruiker een </w:t>
+      </w:r>
+      <w:r>
+        <w:t>lid</w:t>
+      </w:r>
+      <w:r>
+        <w:t xml:space="preserve"> aanduidt en op wijzigen drukt, zal het systeem een nieuw venster tonen. In dit venster zullen de huidige waarde ingegeven zijn. Zodra de gebruiker klaar is met wijzigen, kan hij op “bewaren” drukken. Het systeem zal dit venster opnieuw sluiten en de gegevens bewaren. [</w:t>
+      </w:r>
+      <w:proofErr w:type="gramStart"/>
+      <w:r>
+        <w:t>a</w:t>
+      </w:r>
+      <w:proofErr w:type="gramEnd"/>
+      <w:r>
+        <w:t>]</w:t>
+      </w:r>
+    </w:p>
+    <w:p>
+      <w:r>
+        <w:rPr>
+          <w:b/>
+        </w:rPr>
+        <w:t>Alternatief</w:t>
+      </w:r>
+      <w:r>
+        <w:t xml:space="preserve">: </w:t>
+      </w:r>
+    </w:p>
+    <w:p>
+      <w:r>
+        <w:t>[</w:t>
+      </w:r>
+      <w:proofErr w:type="gramStart"/>
+      <w:r>
+        <w:t>a</w:t>
+      </w:r>
+      <w:proofErr w:type="gramEnd"/>
+      <w:r>
+        <w:t>] Wanneer de gebruiker op het venster afsluit, zullen de nieuwe gegevens niet worden opgeslagen maar het venster alsnog worden afgesloten.</w:t>
+      </w:r>
+    </w:p>
+    <w:p>
+      <w:pPr>
+        <w:pStyle w:val="Heading4"/>
+      </w:pPr>
+      <w:r>
+        <w:t>L</w:t>
+      </w:r>
+      <w:r>
+        <w:t>id</w:t>
+      </w:r>
+      <w:r>
+        <w:t xml:space="preserve"> verwijderen</w:t>
+      </w:r>
+    </w:p>
+    <w:p>
+      <w:r>
+        <w:rPr>
+          <w:b/>
+        </w:rPr>
+        <w:t>Functionaliteit</w:t>
+      </w:r>
+      <w:r>
+        <w:t xml:space="preserve">: Als gebruiker, kan ik lid </w:t>
+      </w:r>
+      <w:r>
+        <w:t>verwijderen</w:t>
+      </w:r>
+      <w:r>
+        <w:t>.</w:t>
+      </w:r>
+    </w:p>
+    <w:p>
+      <w:r>
+        <w:rPr>
+          <w:b/>
+        </w:rPr>
+        <w:t>Normaal</w:t>
+      </w:r>
+      <w:r>
+        <w:t xml:space="preserve"> </w:t>
+      </w:r>
+      <w:r>
+        <w:rPr>
+          <w:b/>
+        </w:rPr>
+        <w:t>verloop</w:t>
+      </w:r>
+      <w:r>
+        <w:t xml:space="preserve">: Wanneer de gebruiker op de knop “Leden” klikt, zal het systeem een nieuw pagina tonen openen. Hier kan hij uit een </w:t>
+      </w:r>
+      <w:proofErr w:type="spellStart"/>
+      <w:r>
+        <w:t>combobox</w:t>
+      </w:r>
+      <w:proofErr w:type="spellEnd"/>
+      <w:r>
+        <w:t xml:space="preserve"> een band kiezen. Het systeem zal alle leden tonen die bij deze band hoort. Wanneer de gebruiker een lid aanduidt en op wijzigen drukt, zal het systeem een nieuw venster tonen. In dit venster zullen de huidige waarde ingegeven zijn. </w:t>
+      </w:r>
+      <w:r>
+        <w:t xml:space="preserve">Wanneer de gebruiker op “verwijderen” drukt, zal het systeem deze lid verwijderen. </w:t>
+      </w:r>
+      <w:r>
+        <w:t>Het systeem zal dit venster opnieuw sluiten en de gegevens bewaren.</w:t>
+      </w:r>
+    </w:p>
+    <w:p/>
+    <w:p/>
     <w:p>
       <w:pPr>
         <w:pStyle w:val="Heading1"/>
       </w:pPr>
-      <w:bookmarkStart w:id="8" w:name="_Toc512368630"/>
       <w:r>
         <w:lastRenderedPageBreak/>
         <w:t>Datamodel</w:t>
       </w:r>
-      <w:bookmarkEnd w:id="8"/>
+      <w:bookmarkEnd w:id="7"/>
     </w:p>
     <w:p/>
     <w:p>

</xml_diff>

<commit_message>
splashscreen en klaarmaken voor uploaden
</commit_message>
<xml_diff>
--- a/analyse/Sacha_De_Pauw_ontwerprapport.docx
+++ b/analyse/Sacha_De_Pauw_ontwerprapport.docx
@@ -383,13 +383,15 @@
       <w:pPr>
         <w:pStyle w:val="Kopzondernummer"/>
       </w:pPr>
-      <w:bookmarkStart w:id="0" w:name="_Toc512368623"/>
+      <w:bookmarkStart w:id="0" w:name="_Toc512809078"/>
       <w:r>
         <w:lastRenderedPageBreak/>
         <w:t>Inhoudstafel</w:t>
       </w:r>
       <w:bookmarkEnd w:id="0"/>
     </w:p>
+    <w:bookmarkStart w:id="1" w:name="_GoBack"/>
+    <w:bookmarkEnd w:id="1"/>
     <w:p>
       <w:pPr>
         <w:pStyle w:val="TOC1"/>
@@ -411,7 +413,7 @@
       <w:r>
         <w:fldChar w:fldCharType="separate"/>
       </w:r>
-      <w:hyperlink w:anchor="_Toc512368623" w:history="1">
+      <w:hyperlink w:anchor="_Toc512809078" w:history="1">
         <w:r>
           <w:rPr>
             <w:rStyle w:val="Hyperlink"/>
@@ -438,7 +440,7 @@
             <w:noProof/>
             <w:webHidden/>
           </w:rPr>
-          <w:instrText xml:space="preserve"> PAGEREF _Toc512368623 \h </w:instrText>
+          <w:instrText xml:space="preserve"> PAGEREF _Toc512809078 \h </w:instrText>
         </w:r>
         <w:r>
           <w:rPr>
@@ -481,7 +483,7 @@
           <w:szCs w:val="22"/>
         </w:rPr>
       </w:pPr>
-      <w:hyperlink w:anchor="_Toc512368624" w:history="1">
+      <w:hyperlink w:anchor="_Toc512809079" w:history="1">
         <w:r>
           <w:rPr>
             <w:rStyle w:val="Hyperlink"/>
@@ -526,7 +528,7 @@
             <w:noProof/>
             <w:webHidden/>
           </w:rPr>
-          <w:instrText xml:space="preserve"> PAGEREF _Toc512368624 \h </w:instrText>
+          <w:instrText xml:space="preserve"> PAGEREF _Toc512809079 \h </w:instrText>
         </w:r>
         <w:r>
           <w:rPr>
@@ -567,7 +569,7 @@
           <w:szCs w:val="22"/>
         </w:rPr>
       </w:pPr>
-      <w:hyperlink w:anchor="_Toc512368625" w:history="1">
+      <w:hyperlink w:anchor="_Toc512809080" w:history="1">
         <w:r>
           <w:rPr>
             <w:rStyle w:val="Hyperlink"/>
@@ -605,7 +607,7 @@
           <w:rPr>
             <w:webHidden/>
           </w:rPr>
-          <w:instrText xml:space="preserve"> PAGEREF _Toc512368625 \h </w:instrText>
+          <w:instrText xml:space="preserve"> PAGEREF _Toc512809080 \h </w:instrText>
         </w:r>
         <w:r>
           <w:rPr>
@@ -641,7 +643,7 @@
           <w:szCs w:val="22"/>
         </w:rPr>
       </w:pPr>
-      <w:hyperlink w:anchor="_Toc512368626" w:history="1">
+      <w:hyperlink w:anchor="_Toc512809081" w:history="1">
         <w:r>
           <w:rPr>
             <w:rStyle w:val="Hyperlink"/>
@@ -660,7 +662,7 @@
           <w:rPr>
             <w:rStyle w:val="Hyperlink"/>
           </w:rPr>
-          <w:t>Overzicht NOG DOEN!!!!</w:t>
+          <w:t>Overzicht</w:t>
         </w:r>
         <w:r>
           <w:rPr>
@@ -678,7 +680,7 @@
           <w:rPr>
             <w:webHidden/>
           </w:rPr>
-          <w:instrText xml:space="preserve"> PAGEREF _Toc512368626 \h </w:instrText>
+          <w:instrText xml:space="preserve"> PAGEREF _Toc512809081 \h </w:instrText>
         </w:r>
         <w:r>
           <w:rPr>
@@ -714,7 +716,7 @@
           <w:szCs w:val="22"/>
         </w:rPr>
       </w:pPr>
-      <w:hyperlink w:anchor="_Toc512368627" w:history="1">
+      <w:hyperlink w:anchor="_Toc512809082" w:history="1">
         <w:r>
           <w:rPr>
             <w:rStyle w:val="Hyperlink"/>
@@ -733,7 +735,7 @@
           <w:rPr>
             <w:rStyle w:val="Hyperlink"/>
           </w:rPr>
-          <w:t>Beschrijvingen van de functionaliteiten NOG DOEN!!!</w:t>
+          <w:t>Beschrijvingen van de functionaliteiten</w:t>
         </w:r>
         <w:r>
           <w:rPr>
@@ -751,7 +753,7 @@
           <w:rPr>
             <w:webHidden/>
           </w:rPr>
-          <w:instrText xml:space="preserve"> PAGEREF _Toc512368627 \h </w:instrText>
+          <w:instrText xml:space="preserve"> PAGEREF _Toc512809082 \h </w:instrText>
         </w:r>
         <w:r>
           <w:rPr>
@@ -788,7 +790,7 @@
           <w:szCs w:val="22"/>
         </w:rPr>
       </w:pPr>
-      <w:hyperlink w:anchor="_Toc512368628" w:history="1">
+      <w:hyperlink w:anchor="_Toc512809083" w:history="1">
         <w:r>
           <w:rPr>
             <w:rStyle w:val="Hyperlink"/>
@@ -810,7 +812,7 @@
             <w:rStyle w:val="Hyperlink"/>
             <w:noProof/>
           </w:rPr>
-          <w:t>Vraag toevoegen</w:t>
+          <w:t>Band toevoegen</w:t>
         </w:r>
         <w:r>
           <w:rPr>
@@ -831,7 +833,7 @@
             <w:noProof/>
             <w:webHidden/>
           </w:rPr>
-          <w:instrText xml:space="preserve"> PAGEREF _Toc512368628 \h </w:instrText>
+          <w:instrText xml:space="preserve"> PAGEREF _Toc512809083 \h </w:instrText>
         </w:r>
         <w:r>
           <w:rPr>
@@ -872,7 +874,7 @@
           <w:szCs w:val="22"/>
         </w:rPr>
       </w:pPr>
-      <w:hyperlink w:anchor="_Toc512368629" w:history="1">
+      <w:hyperlink w:anchor="_Toc512809084" w:history="1">
         <w:r>
           <w:rPr>
             <w:rStyle w:val="Hyperlink"/>
@@ -894,7 +896,7 @@
             <w:rStyle w:val="Hyperlink"/>
             <w:noProof/>
           </w:rPr>
-          <w:t>Vragen bekijken</w:t>
+          <w:t>Bands bekijken</w:t>
         </w:r>
         <w:r>
           <w:rPr>
@@ -915,7 +917,7 @@
             <w:noProof/>
             <w:webHidden/>
           </w:rPr>
-          <w:instrText xml:space="preserve"> PAGEREF _Toc512368629 \h </w:instrText>
+          <w:instrText xml:space="preserve"> PAGEREF _Toc512809084 \h </w:instrText>
         </w:r>
         <w:r>
           <w:rPr>
@@ -935,7 +937,847 @@
             <w:noProof/>
             <w:webHidden/>
           </w:rPr>
-          <w:t>4</w:t>
+          <w:t>5</w:t>
+        </w:r>
+        <w:r>
+          <w:rPr>
+            <w:noProof/>
+            <w:webHidden/>
+          </w:rPr>
+          <w:fldChar w:fldCharType="end"/>
+        </w:r>
+      </w:hyperlink>
+    </w:p>
+    <w:p>
+      <w:pPr>
+        <w:pStyle w:val="TOC4"/>
+        <w:rPr>
+          <w:rFonts w:asciiTheme="minorHAnsi" w:eastAsiaTheme="minorEastAsia" w:hAnsiTheme="minorHAnsi" w:cstheme="minorBidi"/>
+          <w:noProof/>
+          <w:sz w:val="22"/>
+          <w:szCs w:val="22"/>
+        </w:rPr>
+      </w:pPr>
+      <w:hyperlink w:anchor="_Toc512809085" w:history="1">
+        <w:r>
+          <w:rPr>
+            <w:rStyle w:val="Hyperlink"/>
+            <w:noProof/>
+          </w:rPr>
+          <w:t>1.1.2.3</w:t>
+        </w:r>
+        <w:r>
+          <w:rPr>
+            <w:rFonts w:asciiTheme="minorHAnsi" w:eastAsiaTheme="minorEastAsia" w:hAnsiTheme="minorHAnsi" w:cstheme="minorBidi"/>
+            <w:noProof/>
+            <w:sz w:val="22"/>
+            <w:szCs w:val="22"/>
+          </w:rPr>
+          <w:tab/>
+        </w:r>
+        <w:r>
+          <w:rPr>
+            <w:rStyle w:val="Hyperlink"/>
+            <w:noProof/>
+          </w:rPr>
+          <w:t>Band wijzigen</w:t>
+        </w:r>
+        <w:r>
+          <w:rPr>
+            <w:noProof/>
+            <w:webHidden/>
+          </w:rPr>
+          <w:tab/>
+        </w:r>
+        <w:r>
+          <w:rPr>
+            <w:noProof/>
+            <w:webHidden/>
+          </w:rPr>
+          <w:fldChar w:fldCharType="begin"/>
+        </w:r>
+        <w:r>
+          <w:rPr>
+            <w:noProof/>
+            <w:webHidden/>
+          </w:rPr>
+          <w:instrText xml:space="preserve"> PAGEREF _Toc512809085 \h </w:instrText>
+        </w:r>
+        <w:r>
+          <w:rPr>
+            <w:noProof/>
+            <w:webHidden/>
+          </w:rPr>
+        </w:r>
+        <w:r>
+          <w:rPr>
+            <w:noProof/>
+            <w:webHidden/>
+          </w:rPr>
+          <w:fldChar w:fldCharType="separate"/>
+        </w:r>
+        <w:r>
+          <w:rPr>
+            <w:noProof/>
+            <w:webHidden/>
+          </w:rPr>
+          <w:t>5</w:t>
+        </w:r>
+        <w:r>
+          <w:rPr>
+            <w:noProof/>
+            <w:webHidden/>
+          </w:rPr>
+          <w:fldChar w:fldCharType="end"/>
+        </w:r>
+      </w:hyperlink>
+    </w:p>
+    <w:p>
+      <w:pPr>
+        <w:pStyle w:val="TOC4"/>
+        <w:rPr>
+          <w:rFonts w:asciiTheme="minorHAnsi" w:eastAsiaTheme="minorEastAsia" w:hAnsiTheme="minorHAnsi" w:cstheme="minorBidi"/>
+          <w:noProof/>
+          <w:sz w:val="22"/>
+          <w:szCs w:val="22"/>
+        </w:rPr>
+      </w:pPr>
+      <w:hyperlink w:anchor="_Toc512809086" w:history="1">
+        <w:r>
+          <w:rPr>
+            <w:rStyle w:val="Hyperlink"/>
+            <w:noProof/>
+          </w:rPr>
+          <w:t>1.1.2.4</w:t>
+        </w:r>
+        <w:r>
+          <w:rPr>
+            <w:rFonts w:asciiTheme="minorHAnsi" w:eastAsiaTheme="minorEastAsia" w:hAnsiTheme="minorHAnsi" w:cstheme="minorBidi"/>
+            <w:noProof/>
+            <w:sz w:val="22"/>
+            <w:szCs w:val="22"/>
+          </w:rPr>
+          <w:tab/>
+        </w:r>
+        <w:r>
+          <w:rPr>
+            <w:rStyle w:val="Hyperlink"/>
+            <w:noProof/>
+          </w:rPr>
+          <w:t>Band verwijderen</w:t>
+        </w:r>
+        <w:r>
+          <w:rPr>
+            <w:noProof/>
+            <w:webHidden/>
+          </w:rPr>
+          <w:tab/>
+        </w:r>
+        <w:r>
+          <w:rPr>
+            <w:noProof/>
+            <w:webHidden/>
+          </w:rPr>
+          <w:fldChar w:fldCharType="begin"/>
+        </w:r>
+        <w:r>
+          <w:rPr>
+            <w:noProof/>
+            <w:webHidden/>
+          </w:rPr>
+          <w:instrText xml:space="preserve"> PAGEREF _Toc512809086 \h </w:instrText>
+        </w:r>
+        <w:r>
+          <w:rPr>
+            <w:noProof/>
+            <w:webHidden/>
+          </w:rPr>
+        </w:r>
+        <w:r>
+          <w:rPr>
+            <w:noProof/>
+            <w:webHidden/>
+          </w:rPr>
+          <w:fldChar w:fldCharType="separate"/>
+        </w:r>
+        <w:r>
+          <w:rPr>
+            <w:noProof/>
+            <w:webHidden/>
+          </w:rPr>
+          <w:t>5</w:t>
+        </w:r>
+        <w:r>
+          <w:rPr>
+            <w:noProof/>
+            <w:webHidden/>
+          </w:rPr>
+          <w:fldChar w:fldCharType="end"/>
+        </w:r>
+      </w:hyperlink>
+    </w:p>
+    <w:p>
+      <w:pPr>
+        <w:pStyle w:val="TOC4"/>
+        <w:rPr>
+          <w:rFonts w:asciiTheme="minorHAnsi" w:eastAsiaTheme="minorEastAsia" w:hAnsiTheme="minorHAnsi" w:cstheme="minorBidi"/>
+          <w:noProof/>
+          <w:sz w:val="22"/>
+          <w:szCs w:val="22"/>
+        </w:rPr>
+      </w:pPr>
+      <w:hyperlink w:anchor="_Toc512809087" w:history="1">
+        <w:r>
+          <w:rPr>
+            <w:rStyle w:val="Hyperlink"/>
+            <w:noProof/>
+          </w:rPr>
+          <w:t>1.1.2.5</w:t>
+        </w:r>
+        <w:r>
+          <w:rPr>
+            <w:rFonts w:asciiTheme="minorHAnsi" w:eastAsiaTheme="minorEastAsia" w:hAnsiTheme="minorHAnsi" w:cstheme="minorBidi"/>
+            <w:noProof/>
+            <w:sz w:val="22"/>
+            <w:szCs w:val="22"/>
+          </w:rPr>
+          <w:tab/>
+        </w:r>
+        <w:r>
+          <w:rPr>
+            <w:rStyle w:val="Hyperlink"/>
+            <w:noProof/>
+          </w:rPr>
+          <w:t>Liedje toevoegen</w:t>
+        </w:r>
+        <w:r>
+          <w:rPr>
+            <w:noProof/>
+            <w:webHidden/>
+          </w:rPr>
+          <w:tab/>
+        </w:r>
+        <w:r>
+          <w:rPr>
+            <w:noProof/>
+            <w:webHidden/>
+          </w:rPr>
+          <w:fldChar w:fldCharType="begin"/>
+        </w:r>
+        <w:r>
+          <w:rPr>
+            <w:noProof/>
+            <w:webHidden/>
+          </w:rPr>
+          <w:instrText xml:space="preserve"> PAGEREF _Toc512809087 \h </w:instrText>
+        </w:r>
+        <w:r>
+          <w:rPr>
+            <w:noProof/>
+            <w:webHidden/>
+          </w:rPr>
+        </w:r>
+        <w:r>
+          <w:rPr>
+            <w:noProof/>
+            <w:webHidden/>
+          </w:rPr>
+          <w:fldChar w:fldCharType="separate"/>
+        </w:r>
+        <w:r>
+          <w:rPr>
+            <w:noProof/>
+            <w:webHidden/>
+          </w:rPr>
+          <w:t>5</w:t>
+        </w:r>
+        <w:r>
+          <w:rPr>
+            <w:noProof/>
+            <w:webHidden/>
+          </w:rPr>
+          <w:fldChar w:fldCharType="end"/>
+        </w:r>
+      </w:hyperlink>
+    </w:p>
+    <w:p>
+      <w:pPr>
+        <w:pStyle w:val="TOC4"/>
+        <w:rPr>
+          <w:rFonts w:asciiTheme="minorHAnsi" w:eastAsiaTheme="minorEastAsia" w:hAnsiTheme="minorHAnsi" w:cstheme="minorBidi"/>
+          <w:noProof/>
+          <w:sz w:val="22"/>
+          <w:szCs w:val="22"/>
+        </w:rPr>
+      </w:pPr>
+      <w:hyperlink w:anchor="_Toc512809088" w:history="1">
+        <w:r>
+          <w:rPr>
+            <w:rStyle w:val="Hyperlink"/>
+            <w:noProof/>
+          </w:rPr>
+          <w:t>1.1.2.6</w:t>
+        </w:r>
+        <w:r>
+          <w:rPr>
+            <w:rFonts w:asciiTheme="minorHAnsi" w:eastAsiaTheme="minorEastAsia" w:hAnsiTheme="minorHAnsi" w:cstheme="minorBidi"/>
+            <w:noProof/>
+            <w:sz w:val="22"/>
+            <w:szCs w:val="22"/>
+          </w:rPr>
+          <w:tab/>
+        </w:r>
+        <w:r>
+          <w:rPr>
+            <w:rStyle w:val="Hyperlink"/>
+            <w:noProof/>
+          </w:rPr>
+          <w:t>Liedjes bekijken</w:t>
+        </w:r>
+        <w:r>
+          <w:rPr>
+            <w:noProof/>
+            <w:webHidden/>
+          </w:rPr>
+          <w:tab/>
+        </w:r>
+        <w:r>
+          <w:rPr>
+            <w:noProof/>
+            <w:webHidden/>
+          </w:rPr>
+          <w:fldChar w:fldCharType="begin"/>
+        </w:r>
+        <w:r>
+          <w:rPr>
+            <w:noProof/>
+            <w:webHidden/>
+          </w:rPr>
+          <w:instrText xml:space="preserve"> PAGEREF _Toc512809088 \h </w:instrText>
+        </w:r>
+        <w:r>
+          <w:rPr>
+            <w:noProof/>
+            <w:webHidden/>
+          </w:rPr>
+        </w:r>
+        <w:r>
+          <w:rPr>
+            <w:noProof/>
+            <w:webHidden/>
+          </w:rPr>
+          <w:fldChar w:fldCharType="separate"/>
+        </w:r>
+        <w:r>
+          <w:rPr>
+            <w:noProof/>
+            <w:webHidden/>
+          </w:rPr>
+          <w:t>5</w:t>
+        </w:r>
+        <w:r>
+          <w:rPr>
+            <w:noProof/>
+            <w:webHidden/>
+          </w:rPr>
+          <w:fldChar w:fldCharType="end"/>
+        </w:r>
+      </w:hyperlink>
+    </w:p>
+    <w:p>
+      <w:pPr>
+        <w:pStyle w:val="TOC4"/>
+        <w:rPr>
+          <w:rFonts w:asciiTheme="minorHAnsi" w:eastAsiaTheme="minorEastAsia" w:hAnsiTheme="minorHAnsi" w:cstheme="minorBidi"/>
+          <w:noProof/>
+          <w:sz w:val="22"/>
+          <w:szCs w:val="22"/>
+        </w:rPr>
+      </w:pPr>
+      <w:hyperlink w:anchor="_Toc512809089" w:history="1">
+        <w:r>
+          <w:rPr>
+            <w:rStyle w:val="Hyperlink"/>
+            <w:noProof/>
+          </w:rPr>
+          <w:t>1.1.2.7</w:t>
+        </w:r>
+        <w:r>
+          <w:rPr>
+            <w:rFonts w:asciiTheme="minorHAnsi" w:eastAsiaTheme="minorEastAsia" w:hAnsiTheme="minorHAnsi" w:cstheme="minorBidi"/>
+            <w:noProof/>
+            <w:sz w:val="22"/>
+            <w:szCs w:val="22"/>
+          </w:rPr>
+          <w:tab/>
+        </w:r>
+        <w:r>
+          <w:rPr>
+            <w:rStyle w:val="Hyperlink"/>
+            <w:noProof/>
+          </w:rPr>
+          <w:t>Liedje wijzigen</w:t>
+        </w:r>
+        <w:r>
+          <w:rPr>
+            <w:noProof/>
+            <w:webHidden/>
+          </w:rPr>
+          <w:tab/>
+        </w:r>
+        <w:r>
+          <w:rPr>
+            <w:noProof/>
+            <w:webHidden/>
+          </w:rPr>
+          <w:fldChar w:fldCharType="begin"/>
+        </w:r>
+        <w:r>
+          <w:rPr>
+            <w:noProof/>
+            <w:webHidden/>
+          </w:rPr>
+          <w:instrText xml:space="preserve"> PAGEREF _Toc512809089 \h </w:instrText>
+        </w:r>
+        <w:r>
+          <w:rPr>
+            <w:noProof/>
+            <w:webHidden/>
+          </w:rPr>
+        </w:r>
+        <w:r>
+          <w:rPr>
+            <w:noProof/>
+            <w:webHidden/>
+          </w:rPr>
+          <w:fldChar w:fldCharType="separate"/>
+        </w:r>
+        <w:r>
+          <w:rPr>
+            <w:noProof/>
+            <w:webHidden/>
+          </w:rPr>
+          <w:t>6</w:t>
+        </w:r>
+        <w:r>
+          <w:rPr>
+            <w:noProof/>
+            <w:webHidden/>
+          </w:rPr>
+          <w:fldChar w:fldCharType="end"/>
+        </w:r>
+      </w:hyperlink>
+    </w:p>
+    <w:p>
+      <w:pPr>
+        <w:pStyle w:val="TOC4"/>
+        <w:rPr>
+          <w:rFonts w:asciiTheme="minorHAnsi" w:eastAsiaTheme="minorEastAsia" w:hAnsiTheme="minorHAnsi" w:cstheme="minorBidi"/>
+          <w:noProof/>
+          <w:sz w:val="22"/>
+          <w:szCs w:val="22"/>
+        </w:rPr>
+      </w:pPr>
+      <w:hyperlink w:anchor="_Toc512809090" w:history="1">
+        <w:r>
+          <w:rPr>
+            <w:rStyle w:val="Hyperlink"/>
+            <w:noProof/>
+          </w:rPr>
+          <w:t>1.1.2.8</w:t>
+        </w:r>
+        <w:r>
+          <w:rPr>
+            <w:rFonts w:asciiTheme="minorHAnsi" w:eastAsiaTheme="minorEastAsia" w:hAnsiTheme="minorHAnsi" w:cstheme="minorBidi"/>
+            <w:noProof/>
+            <w:sz w:val="22"/>
+            <w:szCs w:val="22"/>
+          </w:rPr>
+          <w:tab/>
+        </w:r>
+        <w:r>
+          <w:rPr>
+            <w:rStyle w:val="Hyperlink"/>
+            <w:noProof/>
+          </w:rPr>
+          <w:t>Liedje verwijderen</w:t>
+        </w:r>
+        <w:r>
+          <w:rPr>
+            <w:noProof/>
+            <w:webHidden/>
+          </w:rPr>
+          <w:tab/>
+        </w:r>
+        <w:r>
+          <w:rPr>
+            <w:noProof/>
+            <w:webHidden/>
+          </w:rPr>
+          <w:fldChar w:fldCharType="begin"/>
+        </w:r>
+        <w:r>
+          <w:rPr>
+            <w:noProof/>
+            <w:webHidden/>
+          </w:rPr>
+          <w:instrText xml:space="preserve"> PAGEREF _Toc512809090 \h </w:instrText>
+        </w:r>
+        <w:r>
+          <w:rPr>
+            <w:noProof/>
+            <w:webHidden/>
+          </w:rPr>
+        </w:r>
+        <w:r>
+          <w:rPr>
+            <w:noProof/>
+            <w:webHidden/>
+          </w:rPr>
+          <w:fldChar w:fldCharType="separate"/>
+        </w:r>
+        <w:r>
+          <w:rPr>
+            <w:noProof/>
+            <w:webHidden/>
+          </w:rPr>
+          <w:t>6</w:t>
+        </w:r>
+        <w:r>
+          <w:rPr>
+            <w:noProof/>
+            <w:webHidden/>
+          </w:rPr>
+          <w:fldChar w:fldCharType="end"/>
+        </w:r>
+      </w:hyperlink>
+    </w:p>
+    <w:p>
+      <w:pPr>
+        <w:pStyle w:val="TOC4"/>
+        <w:rPr>
+          <w:rFonts w:asciiTheme="minorHAnsi" w:eastAsiaTheme="minorEastAsia" w:hAnsiTheme="minorHAnsi" w:cstheme="minorBidi"/>
+          <w:noProof/>
+          <w:sz w:val="22"/>
+          <w:szCs w:val="22"/>
+        </w:rPr>
+      </w:pPr>
+      <w:hyperlink w:anchor="_Toc512809091" w:history="1">
+        <w:r>
+          <w:rPr>
+            <w:rStyle w:val="Hyperlink"/>
+            <w:noProof/>
+          </w:rPr>
+          <w:t>1.1.2.9</w:t>
+        </w:r>
+        <w:r>
+          <w:rPr>
+            <w:rFonts w:asciiTheme="minorHAnsi" w:eastAsiaTheme="minorEastAsia" w:hAnsiTheme="minorHAnsi" w:cstheme="minorBidi"/>
+            <w:noProof/>
+            <w:sz w:val="22"/>
+            <w:szCs w:val="22"/>
+          </w:rPr>
+          <w:tab/>
+        </w:r>
+        <w:r>
+          <w:rPr>
+            <w:rStyle w:val="Hyperlink"/>
+            <w:noProof/>
+          </w:rPr>
+          <w:t>Lid toevoegen</w:t>
+        </w:r>
+        <w:r>
+          <w:rPr>
+            <w:noProof/>
+            <w:webHidden/>
+          </w:rPr>
+          <w:tab/>
+        </w:r>
+        <w:r>
+          <w:rPr>
+            <w:noProof/>
+            <w:webHidden/>
+          </w:rPr>
+          <w:fldChar w:fldCharType="begin"/>
+        </w:r>
+        <w:r>
+          <w:rPr>
+            <w:noProof/>
+            <w:webHidden/>
+          </w:rPr>
+          <w:instrText xml:space="preserve"> PAGEREF _Toc512809091 \h </w:instrText>
+        </w:r>
+        <w:r>
+          <w:rPr>
+            <w:noProof/>
+            <w:webHidden/>
+          </w:rPr>
+        </w:r>
+        <w:r>
+          <w:rPr>
+            <w:noProof/>
+            <w:webHidden/>
+          </w:rPr>
+          <w:fldChar w:fldCharType="separate"/>
+        </w:r>
+        <w:r>
+          <w:rPr>
+            <w:noProof/>
+            <w:webHidden/>
+          </w:rPr>
+          <w:t>6</w:t>
+        </w:r>
+        <w:r>
+          <w:rPr>
+            <w:noProof/>
+            <w:webHidden/>
+          </w:rPr>
+          <w:fldChar w:fldCharType="end"/>
+        </w:r>
+      </w:hyperlink>
+    </w:p>
+    <w:p>
+      <w:pPr>
+        <w:pStyle w:val="TOC4"/>
+        <w:rPr>
+          <w:rFonts w:asciiTheme="minorHAnsi" w:eastAsiaTheme="minorEastAsia" w:hAnsiTheme="minorHAnsi" w:cstheme="minorBidi"/>
+          <w:noProof/>
+          <w:sz w:val="22"/>
+          <w:szCs w:val="22"/>
+        </w:rPr>
+      </w:pPr>
+      <w:hyperlink w:anchor="_Toc512809092" w:history="1">
+        <w:r>
+          <w:rPr>
+            <w:rStyle w:val="Hyperlink"/>
+            <w:noProof/>
+          </w:rPr>
+          <w:t>1.1.2.10</w:t>
+        </w:r>
+        <w:r>
+          <w:rPr>
+            <w:rFonts w:asciiTheme="minorHAnsi" w:eastAsiaTheme="minorEastAsia" w:hAnsiTheme="minorHAnsi" w:cstheme="minorBidi"/>
+            <w:noProof/>
+            <w:sz w:val="22"/>
+            <w:szCs w:val="22"/>
+          </w:rPr>
+          <w:tab/>
+        </w:r>
+        <w:r>
+          <w:rPr>
+            <w:rStyle w:val="Hyperlink"/>
+            <w:noProof/>
+          </w:rPr>
+          <w:t>Leden bekijken</w:t>
+        </w:r>
+        <w:r>
+          <w:rPr>
+            <w:noProof/>
+            <w:webHidden/>
+          </w:rPr>
+          <w:tab/>
+        </w:r>
+        <w:r>
+          <w:rPr>
+            <w:noProof/>
+            <w:webHidden/>
+          </w:rPr>
+          <w:fldChar w:fldCharType="begin"/>
+        </w:r>
+        <w:r>
+          <w:rPr>
+            <w:noProof/>
+            <w:webHidden/>
+          </w:rPr>
+          <w:instrText xml:space="preserve"> PAGEREF _Toc512809092 \h </w:instrText>
+        </w:r>
+        <w:r>
+          <w:rPr>
+            <w:noProof/>
+            <w:webHidden/>
+          </w:rPr>
+        </w:r>
+        <w:r>
+          <w:rPr>
+            <w:noProof/>
+            <w:webHidden/>
+          </w:rPr>
+          <w:fldChar w:fldCharType="separate"/>
+        </w:r>
+        <w:r>
+          <w:rPr>
+            <w:noProof/>
+            <w:webHidden/>
+          </w:rPr>
+          <w:t>6</w:t>
+        </w:r>
+        <w:r>
+          <w:rPr>
+            <w:noProof/>
+            <w:webHidden/>
+          </w:rPr>
+          <w:fldChar w:fldCharType="end"/>
+        </w:r>
+      </w:hyperlink>
+    </w:p>
+    <w:p>
+      <w:pPr>
+        <w:pStyle w:val="TOC4"/>
+        <w:rPr>
+          <w:rFonts w:asciiTheme="minorHAnsi" w:eastAsiaTheme="minorEastAsia" w:hAnsiTheme="minorHAnsi" w:cstheme="minorBidi"/>
+          <w:noProof/>
+          <w:sz w:val="22"/>
+          <w:szCs w:val="22"/>
+        </w:rPr>
+      </w:pPr>
+      <w:hyperlink w:anchor="_Toc512809093" w:history="1">
+        <w:r>
+          <w:rPr>
+            <w:rStyle w:val="Hyperlink"/>
+            <w:noProof/>
+          </w:rPr>
+          <w:t>1.1.2.11</w:t>
+        </w:r>
+        <w:r>
+          <w:rPr>
+            <w:rFonts w:asciiTheme="minorHAnsi" w:eastAsiaTheme="minorEastAsia" w:hAnsiTheme="minorHAnsi" w:cstheme="minorBidi"/>
+            <w:noProof/>
+            <w:sz w:val="22"/>
+            <w:szCs w:val="22"/>
+          </w:rPr>
+          <w:tab/>
+        </w:r>
+        <w:r>
+          <w:rPr>
+            <w:rStyle w:val="Hyperlink"/>
+            <w:noProof/>
+          </w:rPr>
+          <w:t>Lid wijzigen</w:t>
+        </w:r>
+        <w:r>
+          <w:rPr>
+            <w:noProof/>
+            <w:webHidden/>
+          </w:rPr>
+          <w:tab/>
+        </w:r>
+        <w:r>
+          <w:rPr>
+            <w:noProof/>
+            <w:webHidden/>
+          </w:rPr>
+          <w:fldChar w:fldCharType="begin"/>
+        </w:r>
+        <w:r>
+          <w:rPr>
+            <w:noProof/>
+            <w:webHidden/>
+          </w:rPr>
+          <w:instrText xml:space="preserve"> PAGEREF _Toc512809093 \h </w:instrText>
+        </w:r>
+        <w:r>
+          <w:rPr>
+            <w:noProof/>
+            <w:webHidden/>
+          </w:rPr>
+        </w:r>
+        <w:r>
+          <w:rPr>
+            <w:noProof/>
+            <w:webHidden/>
+          </w:rPr>
+          <w:fldChar w:fldCharType="separate"/>
+        </w:r>
+        <w:r>
+          <w:rPr>
+            <w:noProof/>
+            <w:webHidden/>
+          </w:rPr>
+          <w:t>6</w:t>
+        </w:r>
+        <w:r>
+          <w:rPr>
+            <w:noProof/>
+            <w:webHidden/>
+          </w:rPr>
+          <w:fldChar w:fldCharType="end"/>
+        </w:r>
+      </w:hyperlink>
+    </w:p>
+    <w:p>
+      <w:pPr>
+        <w:pStyle w:val="TOC4"/>
+        <w:rPr>
+          <w:rFonts w:asciiTheme="minorHAnsi" w:eastAsiaTheme="minorEastAsia" w:hAnsiTheme="minorHAnsi" w:cstheme="minorBidi"/>
+          <w:noProof/>
+          <w:sz w:val="22"/>
+          <w:szCs w:val="22"/>
+        </w:rPr>
+      </w:pPr>
+      <w:hyperlink w:anchor="_Toc512809094" w:history="1">
+        <w:r>
+          <w:rPr>
+            <w:rStyle w:val="Hyperlink"/>
+            <w:noProof/>
+          </w:rPr>
+          <w:t>1.1.2.12</w:t>
+        </w:r>
+        <w:r>
+          <w:rPr>
+            <w:rFonts w:asciiTheme="minorHAnsi" w:eastAsiaTheme="minorEastAsia" w:hAnsiTheme="minorHAnsi" w:cstheme="minorBidi"/>
+            <w:noProof/>
+            <w:sz w:val="22"/>
+            <w:szCs w:val="22"/>
+          </w:rPr>
+          <w:tab/>
+        </w:r>
+        <w:r>
+          <w:rPr>
+            <w:rStyle w:val="Hyperlink"/>
+            <w:noProof/>
+          </w:rPr>
+          <w:t>Lid verwijderen</w:t>
+        </w:r>
+        <w:r>
+          <w:rPr>
+            <w:noProof/>
+            <w:webHidden/>
+          </w:rPr>
+          <w:tab/>
+        </w:r>
+        <w:r>
+          <w:rPr>
+            <w:noProof/>
+            <w:webHidden/>
+          </w:rPr>
+          <w:fldChar w:fldCharType="begin"/>
+        </w:r>
+        <w:r>
+          <w:rPr>
+            <w:noProof/>
+            <w:webHidden/>
+          </w:rPr>
+          <w:instrText xml:space="preserve"> PAGEREF _Toc512809094 \h </w:instrText>
+        </w:r>
+        <w:r>
+          <w:rPr>
+            <w:noProof/>
+            <w:webHidden/>
+          </w:rPr>
+        </w:r>
+        <w:r>
+          <w:rPr>
+            <w:noProof/>
+            <w:webHidden/>
+          </w:rPr>
+          <w:fldChar w:fldCharType="separate"/>
+        </w:r>
+        <w:r>
+          <w:rPr>
+            <w:noProof/>
+            <w:webHidden/>
+          </w:rPr>
+          <w:t>7</w:t>
         </w:r>
         <w:r>
           <w:rPr>
@@ -958,7 +1800,7 @@
           <w:szCs w:val="22"/>
         </w:rPr>
       </w:pPr>
-      <w:hyperlink w:anchor="_Toc512368630" w:history="1">
+      <w:hyperlink w:anchor="_Toc512809095" w:history="1">
         <w:r>
           <w:rPr>
             <w:rStyle w:val="Hyperlink"/>
@@ -1003,7 +1845,7 @@
             <w:noProof/>
             <w:webHidden/>
           </w:rPr>
-          <w:instrText xml:space="preserve"> PAGEREF _Toc512368630 \h </w:instrText>
+          <w:instrText xml:space="preserve"> PAGEREF _Toc512809095 \h </w:instrText>
         </w:r>
         <w:r>
           <w:rPr>
@@ -1023,7 +1865,7 @@
             <w:noProof/>
             <w:webHidden/>
           </w:rPr>
-          <w:t>6</w:t>
+          <w:t>8</w:t>
         </w:r>
         <w:r>
           <w:rPr>
@@ -1051,32 +1893,32 @@
       <w:pPr>
         <w:pStyle w:val="Heading1"/>
       </w:pPr>
-      <w:bookmarkStart w:id="1" w:name="_Toc512368624"/>
+      <w:bookmarkStart w:id="2" w:name="_Toc512809079"/>
       <w:r>
         <w:lastRenderedPageBreak/>
         <w:t>Eisenanalyse</w:t>
       </w:r>
-      <w:bookmarkEnd w:id="1"/>
+      <w:bookmarkEnd w:id="2"/>
     </w:p>
     <w:p>
       <w:pPr>
         <w:pStyle w:val="Heading2"/>
       </w:pPr>
-      <w:bookmarkStart w:id="2" w:name="_Toc512368625"/>
+      <w:bookmarkStart w:id="3" w:name="_Toc512809080"/>
       <w:r>
         <w:t>Functionele eisen</w:t>
       </w:r>
-      <w:bookmarkEnd w:id="2"/>
+      <w:bookmarkEnd w:id="3"/>
     </w:p>
     <w:p>
       <w:pPr>
         <w:pStyle w:val="Heading3"/>
       </w:pPr>
-      <w:bookmarkStart w:id="3" w:name="_Toc512368626"/>
+      <w:bookmarkStart w:id="4" w:name="_Toc512809081"/>
       <w:r>
         <w:t>Overzicht</w:t>
       </w:r>
-      <w:bookmarkEnd w:id="3"/>
+      <w:bookmarkEnd w:id="4"/>
     </w:p>
     <w:p>
       <w:r>
@@ -1137,21 +1979,21 @@
       <w:pPr>
         <w:pStyle w:val="Heading3"/>
       </w:pPr>
-      <w:bookmarkStart w:id="4" w:name="_Toc512368627"/>
+      <w:bookmarkStart w:id="5" w:name="_Toc512809082"/>
       <w:r>
         <w:t>Beschrijvingen van de functionaliteiten</w:t>
       </w:r>
-      <w:bookmarkStart w:id="5" w:name="_GoBack"/>
-      <w:bookmarkEnd w:id="4"/>
       <w:bookmarkEnd w:id="5"/>
     </w:p>
     <w:p>
       <w:pPr>
         <w:pStyle w:val="Heading4"/>
       </w:pPr>
+      <w:bookmarkStart w:id="6" w:name="_Toc512809083"/>
       <w:r>
         <w:t>Band toevoegen</w:t>
       </w:r>
+      <w:bookmarkEnd w:id="6"/>
     </w:p>
     <w:p>
       <w:r>
@@ -1259,7 +2101,7 @@
       <w:pPr>
         <w:pStyle w:val="Heading4"/>
       </w:pPr>
-      <w:bookmarkStart w:id="6" w:name="_Toc512368629"/>
+      <w:bookmarkStart w:id="7" w:name="_Toc512809084"/>
       <w:r>
         <w:lastRenderedPageBreak/>
         <w:t>B</w:t>
@@ -1270,7 +2112,7 @@
       <w:r>
         <w:t xml:space="preserve"> bekijken</w:t>
       </w:r>
-      <w:bookmarkEnd w:id="6"/>
+      <w:bookmarkEnd w:id="7"/>
     </w:p>
     <w:p>
       <w:r>
@@ -1334,12 +2176,13 @@
       <w:pPr>
         <w:pStyle w:val="Heading4"/>
       </w:pPr>
+      <w:bookmarkStart w:id="8" w:name="_Toc512809085"/>
       <w:r>
         <w:t>Band wijzigen</w:t>
       </w:r>
-    </w:p>
-    <w:p>
-      <w:bookmarkStart w:id="7" w:name="_Toc512368630"/>
+      <w:bookmarkEnd w:id="8"/>
+    </w:p>
+    <w:p>
       <w:r>
         <w:rPr>
           <w:b/>
@@ -1347,13 +2190,7 @@
         <w:t>Functionaliteit</w:t>
       </w:r>
       <w:r>
-        <w:t xml:space="preserve">: Als gebruiker, kan ik bands </w:t>
-      </w:r>
-      <w:r>
-        <w:t>wijzigen</w:t>
-      </w:r>
-      <w:r>
-        <w:t>.</w:t>
+        <w:t>: Als gebruiker, kan ik bands wijzigen.</w:t>
       </w:r>
     </w:p>
     <w:p>
@@ -1373,10 +2210,7 @@
         <w:t>verloop</w:t>
       </w:r>
       <w:r>
-        <w:t>: Wanneer de gebruiker de applicatie start, zal het systeem een lijst van alle bands tonen. De gebruiker kan op een band te klikken</w:t>
-      </w:r>
-      <w:r>
-        <w:t xml:space="preserve"> en hierna op wijzigen drukken. Het systeem zal een nieuw venster tonen met alle huidige gegevens ingevuld. Door op ‘bewaren’ te klikken, zal het systeem de nieuwe gegevens opslaan en het venster opnieuw sluiten. [</w:t>
+        <w:t>: Wanneer de gebruiker de applicatie start, zal het systeem een lijst van alle bands tonen. De gebruiker kan op een band te klikken en hierna op wijzigen drukken. Het systeem zal een nieuw venster tonen met alle huidige gegevens ingevuld. Door op ‘bewaren’ te klikken, zal het systeem de nieuwe gegevens opslaan en het venster opnieuw sluiten. [</w:t>
       </w:r>
       <w:proofErr w:type="gramStart"/>
       <w:r>
@@ -1421,9 +2255,11 @@
       <w:pPr>
         <w:pStyle w:val="Heading4"/>
       </w:pPr>
+      <w:bookmarkStart w:id="9" w:name="_Toc512809086"/>
       <w:r>
         <w:t>Band verwijderen</w:t>
       </w:r>
+      <w:bookmarkEnd w:id="9"/>
     </w:p>
     <w:p>
       <w:r>
@@ -1465,25 +2301,18 @@
         <w:t>”</w:t>
       </w:r>
       <w:r>
-        <w:t xml:space="preserve"> te klikken, zal het systeem de </w:t>
-      </w:r>
-      <w:r>
-        <w:t>gegevens over deze band verwijderen</w:t>
-      </w:r>
-      <w:r>
-        <w:t xml:space="preserve"> en het venster opnieuw sluiten.</w:t>
+        <w:t xml:space="preserve"> te klikken, zal het systeem de gegevens over deze band verwijderen en het venster opnieuw sluiten.</w:t>
       </w:r>
     </w:p>
     <w:p>
       <w:pPr>
         <w:pStyle w:val="Heading4"/>
       </w:pPr>
-      <w:r>
-        <w:t>Liedje</w:t>
-      </w:r>
-      <w:r>
-        <w:t xml:space="preserve"> toevoegen</w:t>
-      </w:r>
+      <w:bookmarkStart w:id="10" w:name="_Toc512809087"/>
+      <w:r>
+        <w:t>Liedje toevoegen</w:t>
+      </w:r>
+      <w:bookmarkEnd w:id="10"/>
     </w:p>
     <w:p>
       <w:r>
@@ -1493,19 +2322,7 @@
         <w:t>Functionaliteit</w:t>
       </w:r>
       <w:r>
-        <w:t>: Als gebruiker, kan ik</w:t>
-      </w:r>
-      <w:r>
-        <w:t xml:space="preserve"> een</w:t>
-      </w:r>
-      <w:r>
-        <w:t xml:space="preserve"> </w:t>
-      </w:r>
-      <w:r>
-        <w:t>liedje</w:t>
-      </w:r>
-      <w:r>
-        <w:t xml:space="preserve"> toevoegen.</w:t>
+        <w:t>: Als gebruiker, kan ik een liedje toevoegen.</w:t>
       </w:r>
     </w:p>
     <w:p>
@@ -1525,31 +2342,7 @@
         <w:t>verloop</w:t>
       </w:r>
       <w:r>
-        <w:t>: Wanneer de gebruiker op de knop “</w:t>
-      </w:r>
-      <w:r>
-        <w:t>Liedjes</w:t>
-      </w:r>
-      <w:r>
-        <w:t xml:space="preserve">” klikt, zal het systeem een nieuw </w:t>
-      </w:r>
-      <w:r>
-        <w:t>pagina tonen</w:t>
-      </w:r>
-      <w:r>
-        <w:t xml:space="preserve"> openen. </w:t>
-      </w:r>
-      <w:r>
-        <w:t xml:space="preserve">Wanneer de gebruiker op “nieuw liedje” drukt, zal het systeem een nieuw venster openen. Hier kan de gebruiker alle gegevens van het nieuwe liedje ingeven. </w:t>
-      </w:r>
-      <w:r>
-        <w:t xml:space="preserve">Zodra de gebruiker op “opslaan” drukt, zal het systeem de nieuwe </w:t>
-      </w:r>
-      <w:r>
-        <w:t>Liedje</w:t>
-      </w:r>
-      <w:r>
-        <w:t xml:space="preserve"> opslaan en het nieuwe venster opnieuw sluiten. [</w:t>
+        <w:t>: Wanneer de gebruiker op de knop “Liedjes” klikt, zal het systeem een nieuw pagina tonen openen. Wanneer de gebruiker op “nieuw liedje” drukt, zal het systeem een nieuw venster openen. Hier kan de gebruiker alle gegevens van het nieuwe liedje ingeven. Zodra de gebruiker op “opslaan” drukt, zal het systeem de nieuwe Liedje opslaan en het nieuwe venster opnieuw sluiten. [</w:t>
       </w:r>
       <w:proofErr w:type="gramStart"/>
       <w:r>
@@ -1581,25 +2374,21 @@
       </w:r>
       <w:proofErr w:type="gramEnd"/>
       <w:r>
-        <w:t xml:space="preserve">] Wanneer de gebruiker op het venster afsluit, zal </w:t>
-      </w:r>
-      <w:r>
-        <w:t>het liedje</w:t>
-      </w:r>
-      <w:r>
-        <w:t xml:space="preserve"> niet worden opgeslagen maar het venster alsnog worden afgesloten.</w:t>
+        <w:t>] Wanneer de gebruiker op het venster afsluit, zal het liedje niet worden opgeslagen maar het venster alsnog worden afgesloten.</w:t>
       </w:r>
     </w:p>
     <w:p>
       <w:pPr>
         <w:pStyle w:val="Heading4"/>
       </w:pPr>
+      <w:bookmarkStart w:id="11" w:name="_Toc512809088"/>
       <w:r>
         <w:t>Liedjes</w:t>
       </w:r>
       <w:r>
         <w:t xml:space="preserve"> bekijken</w:t>
       </w:r>
+      <w:bookmarkEnd w:id="11"/>
     </w:p>
     <w:p>
       <w:r>
@@ -1651,6 +2440,7 @@
       <w:pPr>
         <w:pStyle w:val="Heading4"/>
       </w:pPr>
+      <w:bookmarkStart w:id="12" w:name="_Toc512809089"/>
       <w:r>
         <w:lastRenderedPageBreak/>
         <w:t>Liedje</w:t>
@@ -1658,6 +2448,7 @@
       <w:r>
         <w:t xml:space="preserve"> wijzigen</w:t>
       </w:r>
+      <w:bookmarkEnd w:id="12"/>
     </w:p>
     <w:p>
       <w:r>
@@ -1705,10 +2496,7 @@
         <w:t xml:space="preserve">: </w:t>
       </w:r>
       <w:r>
-        <w:t>Wanneer de gebruiker op de knop “Liedjes” klikt, zal het systeem een nieuw pagina tonen openen. Hier kan hij uit een lijst een band kiezen. Het systeem zal alle liedjes tonen die bij deze band hoort.</w:t>
-      </w:r>
-      <w:r>
-        <w:t xml:space="preserve"> Wanneer de gebruiker een liedje aanduidt en op wijzigen drukt, zal het systeem een nieuw venster tonen. In dit venster zullen de huidige waarde ingegeven zijn. Zodra de gebruiker klaar is met wijzigen, kan hij op “bewaren” drukken. Het systeem zal dit venster opnieuw sluiten</w:t>
+        <w:t>Wanneer de gebruiker op de knop “Liedjes” klikt, zal het systeem een nieuw pagina tonen openen. Hier kan hij uit een lijst een band kiezen. Het systeem zal alle liedjes tonen die bij deze band hoort. Wanneer de gebruiker een liedje aanduidt en op wijzigen drukt, zal het systeem een nieuw venster tonen. In dit venster zullen de huidige waarde ingegeven zijn. Zodra de gebruiker klaar is met wijzigen, kan hij op “bewaren” drukken. Het systeem zal dit venster opnieuw sluiten</w:t>
       </w:r>
       <w:r>
         <w:t xml:space="preserve"> en de gegevens bewaren</w:t>
@@ -1762,12 +2550,11 @@
       <w:pPr>
         <w:pStyle w:val="Heading4"/>
       </w:pPr>
-      <w:r>
-        <w:t>Liedje</w:t>
-      </w:r>
-      <w:r>
-        <w:t xml:space="preserve"> verwijderen</w:t>
-      </w:r>
+      <w:bookmarkStart w:id="13" w:name="_Toc512809090"/>
+      <w:r>
+        <w:t>Liedje verwijderen</w:t>
+      </w:r>
+      <w:bookmarkEnd w:id="13"/>
     </w:p>
     <w:p>
       <w:r>
@@ -1777,13 +2564,7 @@
         <w:t>Functionaliteit</w:t>
       </w:r>
       <w:r>
-        <w:t xml:space="preserve">: Als gebruiker, kan ik </w:t>
-      </w:r>
-      <w:r>
-        <w:t>een liedje verwijderen</w:t>
-      </w:r>
-      <w:r>
-        <w:t>.</w:t>
+        <w:t>: Als gebruiker, kan ik een liedje verwijderen.</w:t>
       </w:r>
     </w:p>
     <w:p>
@@ -1803,25 +2584,18 @@
         <w:t>verloop</w:t>
       </w:r>
       <w:r>
-        <w:t xml:space="preserve">: Wanneer de gebruiker op de knop “Liedjes” klikt, zal het systeem een nieuw pagina tonen openen. Hier kan hij uit een lijst een band kiezen. Het systeem zal alle liedjes tonen die bij deze band hoort. Wanneer de gebruiker een liedje aanduidt en op wijzigen drukt, zal het systeem een nieuw venster tonen. In dit venster zullen de huidige waarde ingegeven zijn. </w:t>
-      </w:r>
-      <w:r>
-        <w:t>Wanneer de gebruiker op “verwijderen” drukt zal het systeem dit liedje verwijderen.</w:t>
-      </w:r>
-      <w:r>
-        <w:t xml:space="preserve"> Het systeem zal dit venster opnieuw sluiten en de gegevens bewaren.</w:t>
+        <w:t>: Wanneer de gebruiker op de knop “Liedjes” klikt, zal het systeem een nieuw pagina tonen openen. Hier kan hij uit een lijst een band kiezen. Het systeem zal alle liedjes tonen die bij deze band hoort. Wanneer de gebruiker een liedje aanduidt en op wijzigen drukt, zal het systeem een nieuw venster tonen. In dit venster zullen de huidige waarde ingegeven zijn. Wanneer de gebruiker op “verwijderen” drukt zal het systeem dit liedje verwijderen. Het systeem zal dit venster opnieuw sluiten en de gegevens bewaren.</w:t>
       </w:r>
     </w:p>
     <w:p>
       <w:pPr>
         <w:pStyle w:val="Heading4"/>
       </w:pPr>
-      <w:r>
-        <w:t>Lid</w:t>
-      </w:r>
-      <w:r>
-        <w:t xml:space="preserve"> toevoegen</w:t>
-      </w:r>
+      <w:bookmarkStart w:id="14" w:name="_Toc512809091"/>
+      <w:r>
+        <w:t>Lid toevoegen</w:t>
+      </w:r>
+      <w:bookmarkEnd w:id="14"/>
     </w:p>
     <w:p>
       <w:r>
@@ -1831,13 +2605,7 @@
         <w:t>Functionaliteit</w:t>
       </w:r>
       <w:r>
-        <w:t xml:space="preserve">: Als gebruiker, kan ik een </w:t>
-      </w:r>
-      <w:r>
-        <w:t>lid</w:t>
-      </w:r>
-      <w:r>
-        <w:t xml:space="preserve"> toevoegen.</w:t>
+        <w:t>: Als gebruiker, kan ik een lid toevoegen.</w:t>
       </w:r>
     </w:p>
     <w:p>
@@ -1857,31 +2625,7 @@
         <w:t>verloop</w:t>
       </w:r>
       <w:r>
-        <w:t>: Wanneer de gebruiker op de knop “</w:t>
-      </w:r>
-      <w:r>
-        <w:t>Leden</w:t>
-      </w:r>
-      <w:r>
-        <w:t xml:space="preserve">” klikt, zal het systeem een nieuw pagina tonen openen. Wanneer de gebruiker op “nieuw </w:t>
-      </w:r>
-      <w:r>
-        <w:t>lid</w:t>
-      </w:r>
-      <w:r>
-        <w:t xml:space="preserve">” drukt, zal het systeem een nieuw venster openen. Hier kan de gebruiker alle gegevens van het nieuwe </w:t>
-      </w:r>
-      <w:r>
-        <w:t>lid</w:t>
-      </w:r>
-      <w:r>
-        <w:t xml:space="preserve"> ingeven. Zodra de gebruiker op “opslaan” drukt, zal het systeem de nieuwe </w:t>
-      </w:r>
-      <w:r>
-        <w:t>lid</w:t>
-      </w:r>
-      <w:r>
-        <w:t xml:space="preserve"> opslaan en het nieuwe venster opnieuw sluiten. [</w:t>
+        <w:t>: Wanneer de gebruiker op de knop “Leden” klikt, zal het systeem een nieuw pagina tonen openen. Wanneer de gebruiker op “nieuw lid” drukt, zal het systeem een nieuw venster openen. Hier kan de gebruiker alle gegevens van het nieuwe lid ingeven. Zodra de gebruiker op “opslaan” drukt, zal het systeem de nieuwe lid opslaan en het nieuwe venster opnieuw sluiten. [</w:t>
       </w:r>
       <w:proofErr w:type="gramStart"/>
       <w:r>
@@ -1913,25 +2657,18 @@
       </w:r>
       <w:proofErr w:type="gramEnd"/>
       <w:r>
-        <w:t xml:space="preserve">] Wanneer de gebruiker op het venster afsluit, zal het </w:t>
-      </w:r>
-      <w:r>
-        <w:t>lid</w:t>
-      </w:r>
-      <w:r>
-        <w:t xml:space="preserve"> niet worden opgeslagen maar het venster alsnog worden afgesloten.</w:t>
+        <w:t>] Wanneer de gebruiker op het venster afsluit, zal het lid niet worden opgeslagen maar het venster alsnog worden afgesloten.</w:t>
       </w:r>
     </w:p>
     <w:p>
       <w:pPr>
         <w:pStyle w:val="Heading4"/>
       </w:pPr>
-      <w:r>
-        <w:t>Leden</w:t>
-      </w:r>
-      <w:r>
-        <w:t xml:space="preserve"> bekijken</w:t>
-      </w:r>
+      <w:bookmarkStart w:id="15" w:name="_Toc512809092"/>
+      <w:r>
+        <w:t>Leden bekijken</w:t>
+      </w:r>
+      <w:bookmarkEnd w:id="15"/>
     </w:p>
     <w:p>
       <w:r>
@@ -1941,13 +2678,7 @@
         <w:t>Functionaliteit</w:t>
       </w:r>
       <w:r>
-        <w:t xml:space="preserve">: Als gebruiker, kan ik </w:t>
-      </w:r>
-      <w:r>
-        <w:t>leden</w:t>
-      </w:r>
-      <w:r>
-        <w:t xml:space="preserve"> bekijken.</w:t>
+        <w:t>: Als gebruiker, kan ik leden bekijken.</w:t>
       </w:r>
     </w:p>
     <w:p>
@@ -1967,13 +2698,7 @@
         <w:t>verloop</w:t>
       </w:r>
       <w:r>
-        <w:t>: Wanneer de gebruiker op de knop “</w:t>
-      </w:r>
-      <w:r>
-        <w:t>leden</w:t>
-      </w:r>
-      <w:r>
-        <w:t xml:space="preserve">” klikt, zal het systeem een nieuw pagina tonen openen. Hier kan hij uit een </w:t>
+        <w:t xml:space="preserve">: Wanneer de gebruiker op de knop “leden” klikt, zal het systeem een nieuw pagina tonen openen. Hier kan hij uit een </w:t>
       </w:r>
       <w:proofErr w:type="spellStart"/>
       <w:r>
@@ -1981,19 +2706,14 @@
       </w:r>
       <w:proofErr w:type="spellEnd"/>
       <w:r>
-        <w:t xml:space="preserve"> een band kiezen. Het systeem zal alle </w:t>
-      </w:r>
-      <w:r>
-        <w:t>leden</w:t>
-      </w:r>
-      <w:r>
-        <w:t xml:space="preserve"> tonen die bij deze band hoort. </w:t>
+        <w:t xml:space="preserve"> een band kiezen. Het systeem zal alle leden tonen die bij deze band hoort. </w:t>
       </w:r>
     </w:p>
     <w:p>
       <w:pPr>
         <w:pStyle w:val="Heading4"/>
       </w:pPr>
+      <w:bookmarkStart w:id="16" w:name="_Toc512809093"/>
       <w:r>
         <w:t>L</w:t>
       </w:r>
@@ -2003,6 +2723,7 @@
       <w:r>
         <w:t xml:space="preserve"> wijzigen</w:t>
       </w:r>
+      <w:bookmarkEnd w:id="16"/>
     </w:p>
     <w:p>
       <w:r>
@@ -2012,13 +2733,7 @@
         <w:t>Functionaliteit</w:t>
       </w:r>
       <w:r>
-        <w:t xml:space="preserve">: Als gebruiker, kan ik </w:t>
-      </w:r>
-      <w:r>
-        <w:t>lid</w:t>
-      </w:r>
-      <w:r>
-        <w:t xml:space="preserve"> wijzigen.</w:t>
+        <w:t>: Als gebruiker, kan ik lid wijzigen.</w:t>
       </w:r>
     </w:p>
     <w:p>
@@ -2039,13 +2754,7 @@
         <w:t>verloop</w:t>
       </w:r>
       <w:r>
-        <w:t>: Wanneer de gebruiker op de knop “</w:t>
-      </w:r>
-      <w:r>
-        <w:t>Leden</w:t>
-      </w:r>
-      <w:r>
-        <w:t xml:space="preserve">” klikt, zal het systeem een nieuw pagina tonen openen. Hier kan hij uit een </w:t>
+        <w:t xml:space="preserve">: Wanneer de gebruiker op de knop “Leden” klikt, zal het systeem een nieuw pagina tonen openen. Hier kan hij uit een </w:t>
       </w:r>
       <w:proofErr w:type="spellStart"/>
       <w:r>
@@ -2053,19 +2762,7 @@
       </w:r>
       <w:proofErr w:type="spellEnd"/>
       <w:r>
-        <w:t xml:space="preserve"> een band kiezen. Het systeem zal alle </w:t>
-      </w:r>
-      <w:r>
-        <w:t>leden</w:t>
-      </w:r>
-      <w:r>
-        <w:t xml:space="preserve"> tonen die bij deze band hoort. Wanneer de gebruiker een </w:t>
-      </w:r>
-      <w:r>
-        <w:t>lid</w:t>
-      </w:r>
-      <w:r>
-        <w:t xml:space="preserve"> aanduidt en op wijzigen drukt, zal het systeem een nieuw venster tonen. In dit venster zullen de huidige waarde ingegeven zijn. Zodra de gebruiker klaar is met wijzigen, kan hij op “bewaren” drukken. Het systeem zal dit venster opnieuw sluiten en de gegevens bewaren. [</w:t>
+        <w:t xml:space="preserve"> een band kiezen. Het systeem zal alle leden tonen die bij deze band hoort. Wanneer de gebruiker een lid aanduidt en op wijzigen drukt, zal het systeem een nieuw venster tonen. In dit venster zullen de huidige waarde ingegeven zijn. Zodra de gebruiker klaar is met wijzigen, kan hij op “bewaren” drukken. Het systeem zal dit venster opnieuw sluiten en de gegevens bewaren. [</w:t>
       </w:r>
       <w:proofErr w:type="gramStart"/>
       <w:r>
@@ -2104,6 +2801,7 @@
       <w:pPr>
         <w:pStyle w:val="Heading4"/>
       </w:pPr>
+      <w:bookmarkStart w:id="17" w:name="_Toc512809094"/>
       <w:r>
         <w:t>L</w:t>
       </w:r>
@@ -2113,6 +2811,7 @@
       <w:r>
         <w:t xml:space="preserve"> verwijderen</w:t>
       </w:r>
+      <w:bookmarkEnd w:id="17"/>
     </w:p>
     <w:p>
       <w:r>
@@ -2122,13 +2821,7 @@
         <w:t>Functionaliteit</w:t>
       </w:r>
       <w:r>
-        <w:t xml:space="preserve">: Als gebruiker, kan ik lid </w:t>
-      </w:r>
-      <w:r>
-        <w:t>verwijderen</w:t>
-      </w:r>
-      <w:r>
-        <w:t>.</w:t>
+        <w:t>: Als gebruiker, kan ik lid verwijderen.</w:t>
       </w:r>
     </w:p>
     <w:p>
@@ -2156,13 +2849,7 @@
       </w:r>
       <w:proofErr w:type="spellEnd"/>
       <w:r>
-        <w:t xml:space="preserve"> een band kiezen. Het systeem zal alle leden tonen die bij deze band hoort. Wanneer de gebruiker een lid aanduidt en op wijzigen drukt, zal het systeem een nieuw venster tonen. In dit venster zullen de huidige waarde ingegeven zijn. </w:t>
-      </w:r>
-      <w:r>
-        <w:t xml:space="preserve">Wanneer de gebruiker op “verwijderen” drukt, zal het systeem deze lid verwijderen. </w:t>
-      </w:r>
-      <w:r>
-        <w:t>Het systeem zal dit venster opnieuw sluiten en de gegevens bewaren.</w:t>
+        <w:t xml:space="preserve"> een band kiezen. Het systeem zal alle leden tonen die bij deze band hoort. Wanneer de gebruiker een lid aanduidt en op wijzigen drukt, zal het systeem een nieuw venster tonen. In dit venster zullen de huidige waarde ingegeven zijn. Wanneer de gebruiker op “verwijderen” drukt, zal het systeem deze lid verwijderen. Het systeem zal dit venster opnieuw sluiten en de gegevens bewaren.</w:t>
       </w:r>
     </w:p>
     <w:p/>
@@ -2171,11 +2858,12 @@
       <w:pPr>
         <w:pStyle w:val="Heading1"/>
       </w:pPr>
+      <w:bookmarkStart w:id="18" w:name="_Toc512809095"/>
       <w:r>
         <w:lastRenderedPageBreak/>
         <w:t>Datamodel</w:t>
       </w:r>
-      <w:bookmarkEnd w:id="7"/>
+      <w:bookmarkEnd w:id="18"/>
     </w:p>
     <w:p/>
     <w:p>

</xml_diff>